<commit_message>
zmiany do publikacji 2 - zmiany w folderze trials
</commit_message>
<xml_diff>
--- a/Read_me.docx
+++ b/Read_me.docx
@@ -13,218 +13,8 @@
       <w:r>
         <w:t>uration of the task</w:t>
       </w:r>
-    </w:p>
-    <w:p>
-      <w:pPr>
-        <w:spacing w:line="276" w:lineRule="auto"/>
-        <w:rPr>
-          <w:lang w:val="en-US"/>
-        </w:rPr>
-      </w:pPr>
-      <w:r>
-        <w:rPr>
-          <w:lang w:val="en-US"/>
-        </w:rPr>
-        <w:t>Configuration of the task is done by</w:t>
-      </w:r>
-      <w:r>
-        <w:rPr>
-          <w:lang w:val="en-US"/>
-        </w:rPr>
-        <w:t xml:space="preserve"> edit</w:t>
-      </w:r>
-      <w:r>
-        <w:rPr>
-          <w:lang w:val="en-US"/>
-        </w:rPr>
-        <w:t>ing</w:t>
-      </w:r>
-      <w:r>
-        <w:rPr>
-          <w:lang w:val="en-US"/>
-        </w:rPr>
-        <w:t xml:space="preserve"> </w:t>
-      </w:r>
-      <w:r>
-        <w:rPr>
-          <w:lang w:val="en-US"/>
-        </w:rPr>
-        <w:t>config.yaml</w:t>
-      </w:r>
-      <w:r>
-        <w:rPr>
-          <w:lang w:val="en-US"/>
-        </w:rPr>
-        <w:t xml:space="preserve"> file</w:t>
-      </w:r>
-      <w:r>
-        <w:rPr>
-          <w:lang w:val="en-US"/>
-        </w:rPr>
-        <w:t>.</w:t>
-      </w:r>
-    </w:p>
-    <w:p>
-      <w:pPr>
-        <w:pStyle w:val="Nagwek2"/>
-        <w:spacing w:line="276" w:lineRule="auto"/>
-      </w:pPr>
-      <w:r>
-        <w:t>Task’s instructions</w:t>
-      </w:r>
-      <w:r>
-        <w:t xml:space="preserve"> and messages</w:t>
-      </w:r>
-    </w:p>
-    <w:p>
-      <w:pPr>
-        <w:spacing w:line="276" w:lineRule="auto"/>
-        <w:rPr>
-          <w:lang w:val="en-US"/>
-        </w:rPr>
-      </w:pPr>
-      <w:r>
-        <w:rPr>
-          <w:lang w:val="en-US"/>
-        </w:rPr>
-        <w:t>The task’s</w:t>
-      </w:r>
-      <w:r>
-        <w:rPr>
-          <w:lang w:val="en-US"/>
-        </w:rPr>
-        <w:t xml:space="preserve"> main</w:t>
-      </w:r>
-      <w:r>
-        <w:rPr>
-          <w:lang w:val="en-US"/>
-        </w:rPr>
-        <w:t xml:space="preserve"> instruction consist</w:t>
-      </w:r>
-      <w:r>
-        <w:rPr>
-          <w:lang w:val="en-US"/>
-        </w:rPr>
-        <w:t>s</w:t>
-      </w:r>
-      <w:r>
-        <w:rPr>
-          <w:lang w:val="en-US"/>
-        </w:rPr>
-        <w:t xml:space="preserve"> of .png files, which can be modified </w:t>
-      </w:r>
-      <w:r>
-        <w:rPr>
-          <w:lang w:val="en-US"/>
-        </w:rPr>
-        <w:t xml:space="preserve">and replaced </w:t>
-      </w:r>
-      <w:r>
-        <w:rPr>
-          <w:lang w:val="en-US"/>
-        </w:rPr>
-        <w:t xml:space="preserve">using </w:t>
-      </w:r>
-      <w:r>
-        <w:rPr>
-          <w:lang w:val="en-US"/>
-        </w:rPr>
-        <w:t xml:space="preserve">respective </w:t>
-      </w:r>
-      <w:r>
-        <w:rPr>
-          <w:lang w:val="en-US"/>
-        </w:rPr>
-        <w:t xml:space="preserve">source </w:t>
-      </w:r>
-      <w:r>
-        <w:rPr>
-          <w:lang w:val="en-US"/>
-        </w:rPr>
-        <w:t xml:space="preserve">.pptx files (in the ‘images/EN’ folder). </w:t>
-      </w:r>
-    </w:p>
-    <w:p>
-      <w:pPr>
-        <w:spacing w:line="276" w:lineRule="auto"/>
-        <w:rPr>
-          <w:lang w:val="en-US"/>
-        </w:rPr>
-      </w:pPr>
-      <w:r>
-        <w:rPr>
-          <w:lang w:val="en-US"/>
-        </w:rPr>
-        <w:t xml:space="preserve">To remove </w:t>
-      </w:r>
-      <w:r>
-        <w:rPr>
-          <w:lang w:val="en-US"/>
-        </w:rPr>
-        <w:t>instruction</w:t>
-      </w:r>
-      <w:r>
-        <w:rPr>
-          <w:lang w:val="en-US"/>
-        </w:rPr>
-        <w:t xml:space="preserve"> screens or add new ones, you may modify the #INSTRUCTIONS section in main.py file</w:t>
-      </w:r>
-      <w:r>
-        <w:rPr>
-          <w:lang w:val="en-US"/>
-        </w:rPr>
-        <w:t xml:space="preserve"> by removing or adding respective lines of code</w:t>
-      </w:r>
-      <w:r>
-        <w:rPr>
-          <w:lang w:val="en-US"/>
-        </w:rPr>
-        <w:t xml:space="preserve"> containing the show_image() function</w:t>
-      </w:r>
-      <w:r>
-        <w:rPr>
-          <w:lang w:val="en-US"/>
-        </w:rPr>
-        <w:t xml:space="preserve">. </w:t>
-      </w:r>
-      <w:r>
-        <w:rPr>
-          <w:lang w:val="en-US"/>
-        </w:rPr>
-        <w:t>In order to use a plain text instruction, provide a .txt file into ‘messages’ folder and load the file using show_info() function.</w:t>
-      </w:r>
-    </w:p>
-    <w:p>
-      <w:pPr>
-        <w:spacing w:line="276" w:lineRule="auto"/>
-        <w:rPr>
-          <w:lang w:val="en-US"/>
-        </w:rPr>
-      </w:pPr>
-      <w:r>
-        <w:rPr>
-          <w:lang w:val="en-US"/>
-        </w:rPr>
-        <w:t xml:space="preserve">Some messages </w:t>
-      </w:r>
-      <w:r>
-        <w:rPr>
-          <w:lang w:val="en-US"/>
-        </w:rPr>
-        <w:t>displayed in the tasks are based on .txt files which can be modified in the /messages folder.</w:t>
-      </w:r>
-    </w:p>
-    <w:p>
-      <w:pPr>
-        <w:pStyle w:val="Nagwek2"/>
-        <w:spacing w:line="276" w:lineRule="auto"/>
-      </w:pPr>
-      <w:r>
-        <w:t xml:space="preserve">Predefined </w:t>
-      </w:r>
-      <w:r>
-        <w:t xml:space="preserve">experiments/tests – sets of trials </w:t>
-      </w:r>
+      <w:bookmarkStart w:id="0" w:name="_GoBack"/>
+      <w:bookmarkEnd w:id="0"/>
     </w:p>
     <w:p>
       <w:pPr>
@@ -243,51 +33,31 @@
         <w:rPr>
           <w:lang w:val="en-US"/>
         </w:rPr>
-        <w:t xml:space="preserve"> choose from several predefined sets of trials (located in /trials folder). </w:t>
-      </w:r>
-      <w:r>
-        <w:rPr>
-          <w:lang w:val="en-US"/>
-        </w:rPr>
-        <w:t xml:space="preserve">Each set </w:t>
-      </w:r>
-      <w:r>
-        <w:rPr>
-          <w:lang w:val="en-US"/>
-        </w:rPr>
-        <w:t xml:space="preserve">contains </w:t>
-      </w:r>
-      <w:r>
-        <w:rPr>
-          <w:highlight w:val="yellow"/>
-          <w:lang w:val="en-US"/>
-        </w:rPr>
-        <w:t>1</w:t>
-      </w:r>
-      <w:r>
-        <w:rPr>
-          <w:highlight w:val="yellow"/>
-          <w:lang w:val="en-US"/>
-        </w:rPr>
-        <w:t>2</w:t>
-      </w:r>
-      <w:r>
-        <w:rPr>
-          <w:lang w:val="en-US"/>
-        </w:rPr>
-        <w:t xml:space="preserve"> </w:t>
-      </w:r>
-      <w:r>
-        <w:rPr>
-          <w:lang w:val="en-US"/>
-        </w:rPr>
-        <w:t xml:space="preserve">training trials, as well as the respective number of experimental trials. </w:t>
-      </w:r>
-      <w:r>
-        <w:rPr>
-          <w:lang w:val="en-US"/>
-        </w:rPr>
-        <w:t>Two categories of sets are provided:</w:t>
+        <w:t xml:space="preserve"> choose from several predefined </w:t>
+      </w:r>
+      <w:r>
+        <w:rPr>
+          <w:lang w:val="en-US"/>
+        </w:rPr>
+        <w:t xml:space="preserve">tests </w:t>
+      </w:r>
+      <w:r>
+        <w:rPr>
+          <w:lang w:val="en-US"/>
+        </w:rPr>
+        <w:t>(</w:t>
+      </w:r>
+      <w:r>
+        <w:rPr>
+          <w:lang w:val="en-US"/>
+        </w:rPr>
+        <w:t xml:space="preserve">sets of trials </w:t>
+      </w:r>
+      <w:r>
+        <w:rPr>
+          <w:lang w:val="en-US"/>
+        </w:rPr>
+        <w:t xml:space="preserve">located in /trials folder). </w:t>
       </w:r>
     </w:p>
     <w:p>
@@ -307,506 +77,845 @@
         </w:rPr>
         <w:t>#1</w:t>
       </w:r>
-    </w:p>
-    <w:p>
-      <w:pPr>
-        <w:spacing w:line="276" w:lineRule="auto"/>
-        <w:rPr>
-          <w:lang w:val="en-US"/>
-        </w:rPr>
-      </w:pPr>
-      <w:r>
-        <w:rPr>
-          <w:lang w:val="en-US"/>
-        </w:rPr>
-        <w:t>The following sets are suitable for psychometric purposes and are based on</w:t>
-      </w:r>
-      <w:r>
-        <w:rPr>
-          <w:lang w:val="en-US"/>
-        </w:rPr>
-        <w:t xml:space="preserve"> 44</w:t>
-      </w:r>
-      <w:r>
-        <w:rPr>
-          <w:lang w:val="en-US"/>
-        </w:rPr>
-        <w:t xml:space="preserve"> </w:t>
-      </w:r>
-      <w:r>
-        <w:rPr>
-          <w:lang w:val="en-US"/>
-        </w:rPr>
-        <w:t xml:space="preserve">unique </w:t>
-      </w:r>
-      <w:r>
-        <w:rPr>
-          <w:lang w:val="en-US"/>
-        </w:rPr>
-        <w:t xml:space="preserve">trials </w:t>
-      </w:r>
-      <w:r>
-        <w:rPr>
-          <w:lang w:val="en-US"/>
-        </w:rPr>
-        <w:t>used</w:t>
-      </w:r>
-      <w:r>
-        <w:rPr>
-          <w:lang w:val="en-US"/>
-        </w:rPr>
-        <w:t xml:space="preserve"> in Study1.</w:t>
-      </w:r>
-      <w:r>
-        <w:rPr>
-          <w:lang w:val="en-US"/>
-        </w:rPr>
-        <w:t xml:space="preserve"> </w:t>
-      </w:r>
-      <w:r>
-        <w:rPr>
-          <w:lang w:val="en-US"/>
-        </w:rPr>
-        <w:t>Each</w:t>
-      </w:r>
-      <w:r>
-        <w:rPr>
-          <w:lang w:val="en-US"/>
-        </w:rPr>
-        <w:t xml:space="preserve"> set should allow to obtain a </w:t>
-      </w:r>
-      <w:r>
-        <w:rPr>
-          <w:lang w:val="en-US"/>
-        </w:rPr>
-        <w:t>satisfactory</w:t>
-      </w:r>
-      <w:r>
-        <w:rPr>
-          <w:lang w:val="en-US"/>
-        </w:rPr>
-        <w:t xml:space="preserve"> variance</w:t>
-      </w:r>
-      <w:r>
-        <w:rPr>
-          <w:lang w:val="en-US"/>
-        </w:rPr>
-        <w:t xml:space="preserve"> of scores</w:t>
-      </w:r>
-      <w:r>
-        <w:rPr>
-          <w:lang w:val="en-US"/>
-        </w:rPr>
-        <w:t xml:space="preserve"> and reliability.</w:t>
-      </w:r>
-    </w:p>
-    <w:p>
-      <w:pPr>
-        <w:spacing w:line="276" w:lineRule="auto"/>
-        <w:ind w:left="708"/>
-        <w:rPr>
-          <w:lang w:val="en-US"/>
-        </w:rPr>
-      </w:pPr>
-      <w:r>
-        <w:rPr>
-          <w:lang w:val="en-US"/>
-        </w:rPr>
-        <w:t>t</w:t>
-      </w:r>
-      <w:r>
-        <w:rPr>
-          <w:lang w:val="en-US"/>
-        </w:rPr>
-        <w:t>est</w:t>
-      </w:r>
-      <w:r>
-        <w:rPr>
-          <w:lang w:val="en-US"/>
-        </w:rPr>
-        <w:t>20</w:t>
-      </w:r>
-      <w:r>
-        <w:rPr>
-          <w:lang w:val="en-US"/>
-        </w:rPr>
-        <w:t>.csv</w:t>
-      </w:r>
-      <w:r>
-        <w:rPr>
-          <w:lang w:val="en-US"/>
-        </w:rPr>
-        <w:t xml:space="preserve"> – subset of </w:t>
-      </w:r>
-      <w:r>
-        <w:rPr>
-          <w:lang w:val="en-US"/>
-        </w:rPr>
-        <w:t xml:space="preserve">20 </w:t>
-      </w:r>
-      <w:r>
-        <w:rPr>
-          <w:lang w:val="en-US"/>
-        </w:rPr>
-        <w:t>trials used in Study1</w:t>
-      </w:r>
-      <w:r>
-        <w:rPr>
-          <w:lang w:val="en-US"/>
-        </w:rPr>
-        <w:t xml:space="preserve"> (~ </w:t>
-      </w:r>
-      <w:r>
-        <w:rPr>
-          <w:lang w:val="en-US"/>
-        </w:rPr>
-        <w:t>10</w:t>
-      </w:r>
-      <w:r>
-        <w:rPr>
-          <w:lang w:val="en-US"/>
-        </w:rPr>
-        <w:t xml:space="preserve"> minutes)</w:t>
-      </w:r>
-    </w:p>
-    <w:p>
-      <w:pPr>
-        <w:spacing w:line="276" w:lineRule="auto"/>
-        <w:ind w:left="708"/>
-        <w:rPr>
-          <w:lang w:val="en-US"/>
-        </w:rPr>
-      </w:pPr>
-      <w:r>
-        <w:rPr>
-          <w:lang w:val="en-US"/>
-        </w:rPr>
-        <w:t>test</w:t>
-      </w:r>
-      <w:r>
-        <w:rPr>
-          <w:lang w:val="en-US"/>
-        </w:rPr>
-        <w:t>30</w:t>
-      </w:r>
-      <w:r>
-        <w:rPr>
-          <w:lang w:val="en-US"/>
-        </w:rPr>
-        <w:t>.csv</w:t>
-      </w:r>
-      <w:r>
-        <w:rPr>
-          <w:lang w:val="en-US"/>
-        </w:rPr>
-        <w:t xml:space="preserve"> – subset of trials used in Study1</w:t>
-      </w:r>
-      <w:r>
-        <w:rPr>
-          <w:lang w:val="en-US"/>
-        </w:rPr>
-        <w:t xml:space="preserve"> (~ 1</w:t>
-      </w:r>
-      <w:r>
-        <w:rPr>
-          <w:lang w:val="en-US"/>
-        </w:rPr>
-        <w:t>2</w:t>
-      </w:r>
-      <w:r>
-        <w:rPr>
-          <w:lang w:val="en-US"/>
-        </w:rPr>
-        <w:t xml:space="preserve"> minutes)</w:t>
-      </w:r>
-    </w:p>
-    <w:p>
-      <w:pPr>
-        <w:spacing w:line="276" w:lineRule="auto"/>
-        <w:ind w:left="708"/>
-        <w:rPr>
-          <w:lang w:val="en-US"/>
-        </w:rPr>
-      </w:pPr>
-      <w:r>
-        <w:rPr>
-          <w:lang w:val="en-US"/>
-        </w:rPr>
-        <w:t>test</w:t>
-      </w:r>
-      <w:r>
-        <w:rPr>
-          <w:lang w:val="en-US"/>
-        </w:rPr>
-        <w:t>44</w:t>
-      </w:r>
-      <w:r>
-        <w:rPr>
-          <w:lang w:val="en-US"/>
-        </w:rPr>
-        <w:t>.csv</w:t>
-      </w:r>
-      <w:r>
-        <w:rPr>
-          <w:lang w:val="en-US"/>
-        </w:rPr>
-        <w:t xml:space="preserve"> - trials </w:t>
-      </w:r>
-      <w:r>
-        <w:rPr>
-          <w:lang w:val="en-US"/>
-        </w:rPr>
-        <w:t>validated</w:t>
-      </w:r>
-      <w:r>
-        <w:rPr>
-          <w:lang w:val="en-US"/>
-        </w:rPr>
-        <w:t xml:space="preserve"> in Study1 </w:t>
-      </w:r>
-      <w:r>
-        <w:rPr>
-          <w:lang w:val="en-US"/>
-        </w:rPr>
-        <w:t>(~ 1</w:t>
-      </w:r>
-      <w:r>
-        <w:rPr>
-          <w:lang w:val="en-US"/>
-        </w:rPr>
-        <w:t>5</w:t>
-      </w:r>
-      <w:r>
-        <w:rPr>
-          <w:lang w:val="en-US"/>
-        </w:rPr>
-        <w:t xml:space="preserve"> minutes)</w:t>
-      </w:r>
-      <w:r>
-        <w:rPr>
-          <w:lang w:val="en-US"/>
-        </w:rPr>
-        <w:t xml:space="preserve"> </w:t>
-      </w:r>
-    </w:p>
-    <w:p>
-      <w:pPr>
-        <w:spacing w:line="276" w:lineRule="auto"/>
-        <w:ind w:left="708"/>
-        <w:rPr>
-          <w:lang w:val="en-US"/>
-        </w:rPr>
-      </w:pPr>
-      <w:r>
-        <w:rPr>
-          <w:lang w:val="en-US"/>
-        </w:rPr>
-        <w:t>test</w:t>
-      </w:r>
-      <w:r>
-        <w:rPr>
-          <w:lang w:val="en-US"/>
-        </w:rPr>
-        <w:t>60</w:t>
-      </w:r>
-      <w:r>
-        <w:rPr>
-          <w:lang w:val="en-US"/>
-        </w:rPr>
-        <w:t>.csv</w:t>
-      </w:r>
-      <w:r>
-        <w:rPr>
-          <w:lang w:val="en-US"/>
-        </w:rPr>
-        <w:t xml:space="preserve"> - </w:t>
-      </w:r>
-      <w:r>
-        <w:rPr>
-          <w:lang w:val="en-US"/>
-        </w:rPr>
-        <w:t xml:space="preserve">trials used in Study1 + 16 additional trials </w:t>
-      </w:r>
-      <w:r>
-        <w:rPr>
-          <w:lang w:val="en-US"/>
-        </w:rPr>
-        <w:t>(~ 20 minutes)</w:t>
-      </w:r>
-    </w:p>
-    <w:p>
-      <w:pPr>
-        <w:spacing w:line="276" w:lineRule="auto"/>
-        <w:rPr>
-          <w:lang w:val="en-US"/>
-        </w:rPr>
-      </w:pPr>
-      <w:r>
-        <w:rPr>
-          <w:lang w:val="en-US"/>
-        </w:rPr>
-        <w:t xml:space="preserve">The trials in the above sets are provided in a progressive difficulty order by default but </w:t>
-      </w:r>
-      <w:r>
-        <w:rPr>
-          <w:lang w:val="en-US"/>
-        </w:rPr>
-        <w:t>the order may be</w:t>
-      </w:r>
-      <w:r>
-        <w:rPr>
-          <w:lang w:val="en-US"/>
-        </w:rPr>
-        <w:t xml:space="preserve"> randomize</w:t>
-      </w:r>
-      <w:r>
-        <w:rPr>
-          <w:lang w:val="en-US"/>
-        </w:rPr>
-        <w:t>d</w:t>
-      </w:r>
-      <w:r>
-        <w:rPr>
-          <w:lang w:val="en-US"/>
-        </w:rPr>
-        <w:t xml:space="preserve"> in Config</w:t>
-      </w:r>
-      <w:r>
-        <w:rPr>
-          <w:lang w:val="en-US"/>
-        </w:rPr>
-        <w:t xml:space="preserve"> using the </w:t>
-      </w:r>
-      <w:r>
-        <w:rPr>
-          <w:lang w:val="en-US"/>
-        </w:rPr>
-        <w:t>random_trials_order</w:t>
-      </w:r>
-      <w:r>
-        <w:rPr>
-          <w:lang w:val="en-US"/>
-        </w:rPr>
-        <w:t xml:space="preserve"> </w:t>
-      </w:r>
-      <w:r>
-        <w:rPr>
-          <w:lang w:val="en-US"/>
-        </w:rPr>
-        <w:t>parameter</w:t>
-      </w:r>
-      <w:r>
-        <w:rPr>
-          <w:lang w:val="en-US"/>
-        </w:rPr>
-        <w:t>.</w:t>
-      </w:r>
-    </w:p>
-    <w:p>
-      <w:pPr>
-        <w:spacing w:line="276" w:lineRule="auto"/>
-        <w:rPr>
-          <w:lang w:val="en-US"/>
-        </w:rPr>
-      </w:pPr>
-      <w:r>
-        <w:rPr>
-          <w:lang w:val="en-US"/>
-        </w:rPr>
-        <w:t>Because</w:t>
-      </w:r>
-      <w:r>
-        <w:rPr>
-          <w:lang w:val="en-US"/>
-        </w:rPr>
-        <w:t xml:space="preserve"> </w:t>
-      </w:r>
-      <w:r>
-        <w:rPr>
-          <w:lang w:val="en-US"/>
-        </w:rPr>
-        <w:t xml:space="preserve">each trial </w:t>
-      </w:r>
-      <w:r>
-        <w:rPr>
-          <w:lang w:val="en-US"/>
-        </w:rPr>
-        <w:t xml:space="preserve">in the above sets </w:t>
-      </w:r>
-      <w:r>
-        <w:rPr>
-          <w:lang w:val="en-US"/>
-        </w:rPr>
-        <w:t>is unique, the sets do not require providing additional randomization of spatial properties of the graphs (the random_</w:t>
-      </w:r>
-      <w:r>
-        <w:rPr>
-          <w:lang w:val="en-US"/>
-        </w:rPr>
-        <w:t>rotation/symmetry</w:t>
-      </w:r>
-      <w:r>
-        <w:rPr>
-          <w:lang w:val="en-US"/>
-        </w:rPr>
-        <w:t xml:space="preserve"> parameter in Conifg may be set False</w:t>
-      </w:r>
-      <w:r>
-        <w:rPr>
-          <w:lang w:val="en-US"/>
-        </w:rPr>
-        <w:t xml:space="preserve">, though it </w:t>
-      </w:r>
-      <w:r>
-        <w:rPr>
-          <w:lang w:val="en-US"/>
-        </w:rPr>
-        <w:t>can be set True</w:t>
-      </w:r>
-      <w:r>
-        <w:rPr>
-          <w:lang w:val="en-US"/>
-        </w:rPr>
-        <w:t xml:space="preserve"> if you wish</w:t>
-      </w:r>
-      <w:r>
-        <w:rPr>
-          <w:lang w:val="en-US"/>
-        </w:rPr>
-        <w:t xml:space="preserve"> so</w:t>
-      </w:r>
-      <w:r>
-        <w:rPr>
-          <w:lang w:val="en-US"/>
-        </w:rPr>
-        <w:t xml:space="preserve">). </w:t>
-      </w:r>
-    </w:p>
-    <w:p>
-      <w:pPr>
-        <w:spacing w:line="276" w:lineRule="auto"/>
+      <w:r>
         <w:rPr>
           <w:b/>
           <w:bCs/>
           <w:lang w:val="en-US"/>
         </w:rPr>
-      </w:pPr>
+        <w:t xml:space="preserve"> Predefined tests</w:t>
+      </w:r>
       <w:r>
         <w:rPr>
           <w:b/>
           <w:bCs/>
           <w:lang w:val="en-US"/>
         </w:rPr>
+        <w:t xml:space="preserve"> (default)</w:t>
+      </w:r>
+    </w:p>
+    <w:p>
+      <w:pPr>
+        <w:spacing w:line="276" w:lineRule="auto"/>
+        <w:rPr>
+          <w:lang w:val="en-US"/>
+        </w:rPr>
+      </w:pPr>
+      <w:r>
+        <w:rPr>
+          <w:lang w:val="en-US"/>
+        </w:rPr>
+        <w:t xml:space="preserve">The </w:t>
+      </w:r>
+      <w:r>
+        <w:rPr>
+          <w:lang w:val="en-US"/>
+        </w:rPr>
+        <w:t xml:space="preserve">following </w:t>
+      </w:r>
+      <w:r>
+        <w:rPr>
+          <w:lang w:val="en-US"/>
+        </w:rPr>
+        <w:t>test</w:t>
+      </w:r>
+      <w:r>
+        <w:rPr>
+          <w:lang w:val="en-US"/>
+        </w:rPr>
+        <w:t>s</w:t>
+      </w:r>
+      <w:r>
+        <w:rPr>
+          <w:lang w:val="en-US"/>
+        </w:rPr>
+        <w:t xml:space="preserve"> are </w:t>
+      </w:r>
+      <w:r>
+        <w:rPr>
+          <w:lang w:val="en-US"/>
+        </w:rPr>
+        <w:t xml:space="preserve">well </w:t>
+      </w:r>
+      <w:r>
+        <w:rPr>
+          <w:lang w:val="en-US"/>
+        </w:rPr>
+        <w:t>suitable for psychometric purposes</w:t>
+      </w:r>
+      <w:r>
+        <w:rPr>
+          <w:lang w:val="en-US"/>
+        </w:rPr>
+        <w:t xml:space="preserve">. </w:t>
+      </w:r>
+      <w:r>
+        <w:rPr>
+          <w:lang w:val="en-US"/>
+        </w:rPr>
+        <w:t xml:space="preserve">Each test includes </w:t>
+      </w:r>
+      <w:proofErr w:type="gramStart"/>
+      <w:r>
+        <w:rPr>
+          <w:lang w:val="en-US"/>
+        </w:rPr>
+        <w:t>a number of</w:t>
+      </w:r>
+      <w:proofErr w:type="gramEnd"/>
+      <w:r>
+        <w:rPr>
+          <w:lang w:val="en-US"/>
+        </w:rPr>
+        <w:t xml:space="preserve"> </w:t>
+      </w:r>
+      <w:r>
+        <w:rPr>
+          <w:lang w:val="en-US"/>
+        </w:rPr>
+        <w:t xml:space="preserve">unique, </w:t>
+      </w:r>
+      <w:r>
+        <w:rPr>
+          <w:lang w:val="en-US"/>
+        </w:rPr>
+        <w:t xml:space="preserve">predefined trials presented in an order of </w:t>
+      </w:r>
+      <w:r>
+        <w:rPr>
+          <w:lang w:val="en-US"/>
+        </w:rPr>
+        <w:t xml:space="preserve">progressive difficulty </w:t>
+      </w:r>
+    </w:p>
+    <w:p>
+      <w:pPr>
+        <w:pStyle w:val="Akapitzlist"/>
+        <w:numPr>
+          <w:ilvl w:val="0"/>
+          <w:numId w:val="10"/>
+        </w:numPr>
+        <w:spacing w:line="276" w:lineRule="auto"/>
+        <w:rPr>
+          <w:lang w:val="en-US"/>
+        </w:rPr>
+      </w:pPr>
+      <w:r>
+        <w:rPr>
+          <w:lang w:val="en-US"/>
+        </w:rPr>
+        <w:t>standard_test44 – the</w:t>
+      </w:r>
+      <w:r>
+        <w:rPr>
+          <w:lang w:val="en-US"/>
+        </w:rPr>
+        <w:t xml:space="preserve"> validated</w:t>
+      </w:r>
+      <w:r>
+        <w:rPr>
+          <w:lang w:val="en-US"/>
+        </w:rPr>
+        <w:t xml:space="preserve"> test includ</w:t>
+      </w:r>
+      <w:r>
+        <w:rPr>
+          <w:lang w:val="en-US"/>
+        </w:rPr>
+        <w:t>es</w:t>
+      </w:r>
+      <w:r>
+        <w:rPr>
+          <w:lang w:val="en-US"/>
+        </w:rPr>
+        <w:t xml:space="preserve"> 44</w:t>
+      </w:r>
+      <w:r>
+        <w:rPr>
+          <w:lang w:val="en-US"/>
+        </w:rPr>
+        <w:t xml:space="preserve"> </w:t>
+      </w:r>
+      <w:r>
+        <w:rPr>
+          <w:lang w:val="en-US"/>
+        </w:rPr>
+        <w:t>trials (~ 15 minutes)</w:t>
+      </w:r>
+      <w:r>
+        <w:rPr>
+          <w:lang w:val="en-US"/>
+        </w:rPr>
+        <w:t>.</w:t>
+      </w:r>
+      <w:r>
+        <w:rPr>
+          <w:lang w:val="en-US"/>
+        </w:rPr>
+        <w:t xml:space="preserve"> The</w:t>
+      </w:r>
+      <w:r>
+        <w:rPr>
+          <w:lang w:val="en-US"/>
+        </w:rPr>
+        <w:t xml:space="preserve"> </w:t>
+      </w:r>
+      <w:r>
+        <w:rPr>
+          <w:lang w:val="en-US"/>
+        </w:rPr>
+        <w:t xml:space="preserve">test should allow to obtain a satisfactory variance of </w:t>
+      </w:r>
+      <w:r>
+        <w:rPr>
+          <w:lang w:val="en-US"/>
+        </w:rPr>
+        <w:t xml:space="preserve">normally distributed </w:t>
+      </w:r>
+      <w:r>
+        <w:rPr>
+          <w:lang w:val="en-US"/>
+        </w:rPr>
+        <w:t xml:space="preserve">scores and </w:t>
+      </w:r>
+      <w:r>
+        <w:rPr>
+          <w:lang w:val="en-US"/>
+        </w:rPr>
+        <w:t xml:space="preserve">a </w:t>
+      </w:r>
+      <w:r>
+        <w:rPr>
+          <w:lang w:val="en-US"/>
+        </w:rPr>
+        <w:t>very good reliability.</w:t>
+      </w:r>
+      <w:r>
+        <w:rPr>
+          <w:lang w:val="en-US"/>
+        </w:rPr>
+        <w:t xml:space="preserve"> </w:t>
+      </w:r>
+      <w:r>
+        <w:rPr>
+          <w:lang w:val="en-US"/>
+        </w:rPr>
+        <w:t>The test has been validated in a psychometric Study2</w:t>
+      </w:r>
+    </w:p>
+    <w:p>
+      <w:pPr>
+        <w:pStyle w:val="Akapitzlist"/>
+        <w:numPr>
+          <w:ilvl w:val="0"/>
+          <w:numId w:val="10"/>
+        </w:numPr>
+        <w:spacing w:line="276" w:lineRule="auto"/>
+        <w:rPr>
+          <w:lang w:val="en-US"/>
+        </w:rPr>
+      </w:pPr>
+      <w:r>
+        <w:rPr>
+          <w:lang w:val="en-US"/>
+        </w:rPr>
+        <w:t>t</w:t>
+      </w:r>
+      <w:r>
+        <w:rPr>
+          <w:lang w:val="en-US"/>
+        </w:rPr>
+        <w:t>est</w:t>
+      </w:r>
+      <w:r>
+        <w:rPr>
+          <w:lang w:val="en-US"/>
+        </w:rPr>
+        <w:t>20</w:t>
+      </w:r>
+      <w:r>
+        <w:rPr>
+          <w:lang w:val="en-US"/>
+        </w:rPr>
+        <w:t xml:space="preserve">– subset of </w:t>
+      </w:r>
+      <w:r>
+        <w:rPr>
+          <w:lang w:val="en-US"/>
+        </w:rPr>
+        <w:t xml:space="preserve">20 </w:t>
+      </w:r>
+      <w:r>
+        <w:rPr>
+          <w:lang w:val="en-US"/>
+        </w:rPr>
+        <w:t>trials used in Study</w:t>
+      </w:r>
+      <w:r>
+        <w:rPr>
+          <w:lang w:val="en-US"/>
+        </w:rPr>
+        <w:t>2</w:t>
+      </w:r>
+      <w:r>
+        <w:rPr>
+          <w:lang w:val="en-US"/>
+        </w:rPr>
+        <w:t xml:space="preserve"> (~ </w:t>
+      </w:r>
+      <w:r>
+        <w:rPr>
+          <w:lang w:val="en-US"/>
+        </w:rPr>
+        <w:t>10</w:t>
+      </w:r>
+      <w:r>
+        <w:rPr>
+          <w:lang w:val="en-US"/>
+        </w:rPr>
+        <w:t xml:space="preserve"> minutes)</w:t>
+      </w:r>
+    </w:p>
+    <w:p>
+      <w:pPr>
+        <w:pStyle w:val="Akapitzlist"/>
+        <w:numPr>
+          <w:ilvl w:val="0"/>
+          <w:numId w:val="10"/>
+        </w:numPr>
+        <w:spacing w:line="276" w:lineRule="auto"/>
+        <w:rPr>
+          <w:lang w:val="en-US"/>
+        </w:rPr>
+      </w:pPr>
+      <w:r>
+        <w:rPr>
+          <w:lang w:val="en-US"/>
+        </w:rPr>
+        <w:t>test</w:t>
+      </w:r>
+      <w:r>
+        <w:rPr>
+          <w:lang w:val="en-US"/>
+        </w:rPr>
+        <w:t>30</w:t>
+      </w:r>
+      <w:r>
+        <w:rPr>
+          <w:lang w:val="en-US"/>
+        </w:rPr>
+        <w:t xml:space="preserve">– subset of </w:t>
+      </w:r>
+      <w:r>
+        <w:rPr>
+          <w:lang w:val="en-US"/>
+        </w:rPr>
+        <w:t xml:space="preserve">30 </w:t>
+      </w:r>
+      <w:r>
+        <w:rPr>
+          <w:lang w:val="en-US"/>
+        </w:rPr>
+        <w:t>trials used in Study</w:t>
+      </w:r>
+      <w:r>
+        <w:rPr>
+          <w:lang w:val="en-US"/>
+        </w:rPr>
+        <w:t xml:space="preserve">2 </w:t>
+      </w:r>
+      <w:r>
+        <w:rPr>
+          <w:lang w:val="en-US"/>
+        </w:rPr>
+        <w:t>(~ 1</w:t>
+      </w:r>
+      <w:r>
+        <w:rPr>
+          <w:lang w:val="en-US"/>
+        </w:rPr>
+        <w:t>2</w:t>
+      </w:r>
+      <w:r>
+        <w:rPr>
+          <w:lang w:val="en-US"/>
+        </w:rPr>
+        <w:t xml:space="preserve"> minutes)</w:t>
+      </w:r>
+    </w:p>
+    <w:p>
+      <w:pPr>
+        <w:pStyle w:val="Akapitzlist"/>
+        <w:numPr>
+          <w:ilvl w:val="0"/>
+          <w:numId w:val="10"/>
+        </w:numPr>
+        <w:spacing w:line="276" w:lineRule="auto"/>
+        <w:rPr>
+          <w:lang w:val="en-US"/>
+        </w:rPr>
+      </w:pPr>
+      <w:r>
+        <w:rPr>
+          <w:lang w:val="en-US"/>
+        </w:rPr>
+        <w:t>test</w:t>
+      </w:r>
+      <w:r>
+        <w:rPr>
+          <w:lang w:val="en-US"/>
+        </w:rPr>
+        <w:t xml:space="preserve">60 - </w:t>
+      </w:r>
+      <w:r>
+        <w:rPr>
+          <w:lang w:val="en-US"/>
+        </w:rPr>
+        <w:t>trials used in Study</w:t>
+      </w:r>
+      <w:r>
+        <w:rPr>
+          <w:lang w:val="en-US"/>
+        </w:rPr>
+        <w:t>2</w:t>
+      </w:r>
+      <w:r>
+        <w:rPr>
+          <w:lang w:val="en-US"/>
+        </w:rPr>
+        <w:t xml:space="preserve"> + 16 additional trials </w:t>
+      </w:r>
+      <w:r>
+        <w:rPr>
+          <w:lang w:val="en-US"/>
+        </w:rPr>
+        <w:t>(~ 20 minutes)</w:t>
+      </w:r>
+    </w:p>
+    <w:p>
+      <w:pPr>
+        <w:pStyle w:val="Akapitzlist"/>
+        <w:numPr>
+          <w:ilvl w:val="0"/>
+          <w:numId w:val="10"/>
+        </w:numPr>
+        <w:spacing w:line="276" w:lineRule="auto"/>
+        <w:rPr>
+          <w:lang w:val="en-US"/>
+        </w:rPr>
+      </w:pPr>
+      <w:r>
+        <w:rPr>
+          <w:lang w:val="en-US"/>
+        </w:rPr>
+        <w:t>easy_4</w:t>
+      </w:r>
+      <w:r>
+        <w:rPr>
+          <w:lang w:val="en-US"/>
+        </w:rPr>
+        <w:t>0</w:t>
+      </w:r>
+      <w:r>
+        <w:rPr>
+          <w:lang w:val="en-US"/>
+        </w:rPr>
+        <w:t xml:space="preserve"> – set of 40 trials with relatively lower level of difficul</w:t>
+      </w:r>
+      <w:r>
+        <w:rPr>
+          <w:lang w:val="en-US"/>
+        </w:rPr>
+        <w:t>ty</w:t>
+      </w:r>
+    </w:p>
+    <w:p>
+      <w:pPr>
+        <w:pStyle w:val="Akapitzlist"/>
+        <w:numPr>
+          <w:ilvl w:val="0"/>
+          <w:numId w:val="10"/>
+        </w:numPr>
+        <w:spacing w:line="276" w:lineRule="auto"/>
+        <w:rPr>
+          <w:lang w:val="en-US"/>
+        </w:rPr>
+      </w:pPr>
+      <w:r>
+        <w:rPr>
+          <w:lang w:val="en-US"/>
+        </w:rPr>
+        <w:t>hard_40</w:t>
+      </w:r>
+      <w:r>
+        <w:rPr>
+          <w:lang w:val="en-US"/>
+        </w:rPr>
+        <w:t xml:space="preserve"> – set of 40 trials with relatively higher level of difficult</w:t>
+      </w:r>
+      <w:r>
+        <w:rPr>
+          <w:lang w:val="en-US"/>
+        </w:rPr>
+        <w:t>y</w:t>
+      </w:r>
+    </w:p>
+    <w:p>
+      <w:pPr>
+        <w:spacing w:line="276" w:lineRule="auto"/>
+        <w:rPr>
+          <w:lang w:val="en-US"/>
+        </w:rPr>
+      </w:pPr>
+      <w:r>
+        <w:rPr>
+          <w:lang w:val="en-US"/>
+        </w:rPr>
+        <w:t>T</w:t>
+      </w:r>
+      <w:r>
+        <w:rPr>
+          <w:lang w:val="en-US"/>
+        </w:rPr>
+        <w:t>he order</w:t>
+      </w:r>
+      <w:r>
+        <w:rPr>
+          <w:lang w:val="en-US"/>
+        </w:rPr>
+        <w:t xml:space="preserve"> of trials</w:t>
+      </w:r>
+      <w:r>
+        <w:rPr>
+          <w:lang w:val="en-US"/>
+        </w:rPr>
+        <w:t xml:space="preserve"> </w:t>
+      </w:r>
+      <w:r>
+        <w:rPr>
+          <w:lang w:val="en-US"/>
+        </w:rPr>
+        <w:t>can</w:t>
+      </w:r>
+      <w:r>
+        <w:rPr>
+          <w:lang w:val="en-US"/>
+        </w:rPr>
+        <w:t xml:space="preserve"> be randomized </w:t>
+      </w:r>
+      <w:r>
+        <w:rPr>
+          <w:lang w:val="en-US"/>
+        </w:rPr>
+        <w:t>setting the</w:t>
+      </w:r>
+      <w:r>
+        <w:rPr>
+          <w:lang w:val="en-US"/>
+        </w:rPr>
+        <w:t xml:space="preserve"> </w:t>
+      </w:r>
+      <w:r>
+        <w:rPr>
+          <w:lang w:val="en-US"/>
+        </w:rPr>
+        <w:t>“</w:t>
+      </w:r>
+      <w:r>
+        <w:rPr>
+          <w:lang w:val="en-US"/>
+        </w:rPr>
+        <w:t>random</w:t>
+      </w:r>
+      <w:r>
+        <w:rPr>
+          <w:lang w:val="en-US"/>
+        </w:rPr>
+        <w:t xml:space="preserve"> </w:t>
+      </w:r>
+      <w:r>
+        <w:rPr>
+          <w:lang w:val="en-US"/>
+        </w:rPr>
+        <w:t>trials</w:t>
+      </w:r>
+      <w:r>
+        <w:rPr>
+          <w:lang w:val="en-US"/>
+        </w:rPr>
+        <w:t xml:space="preserve"> </w:t>
+      </w:r>
+      <w:r>
+        <w:rPr>
+          <w:lang w:val="en-US"/>
+        </w:rPr>
+        <w:t>order</w:t>
+      </w:r>
+      <w:r>
+        <w:rPr>
+          <w:lang w:val="en-US"/>
+        </w:rPr>
+        <w:t>”</w:t>
+      </w:r>
+      <w:r>
+        <w:rPr>
+          <w:lang w:val="en-US"/>
+        </w:rPr>
+        <w:t xml:space="preserve"> </w:t>
+      </w:r>
+      <w:r>
+        <w:rPr>
+          <w:lang w:val="en-US"/>
+        </w:rPr>
+        <w:t>parameter</w:t>
+      </w:r>
+      <w:r>
+        <w:rPr>
+          <w:lang w:val="en-US"/>
+        </w:rPr>
+        <w:t>.</w:t>
+      </w:r>
+    </w:p>
+    <w:p>
+      <w:pPr>
+        <w:spacing w:line="276" w:lineRule="auto"/>
+        <w:rPr>
+          <w:lang w:val="en-US"/>
+        </w:rPr>
+      </w:pPr>
+      <w:r>
+        <w:rPr>
+          <w:lang w:val="en-US"/>
+        </w:rPr>
+        <w:t>In addition</w:t>
+      </w:r>
+      <w:r>
+        <w:rPr>
+          <w:lang w:val="en-US"/>
+        </w:rPr>
+        <w:t>, it is possible to randomize the order of graphs in each trial (</w:t>
+      </w:r>
+      <w:r>
+        <w:rPr>
+          <w:lang w:val="en-US"/>
+        </w:rPr>
+        <w:tab/>
+        <w:t xml:space="preserve">) or/and provide random visual </w:t>
+      </w:r>
+      <w:r>
+        <w:rPr>
+          <w:lang w:val="en-US"/>
+        </w:rPr>
+        <w:t xml:space="preserve">transformation (rotation or mirror reflection) of </w:t>
+      </w:r>
+      <w:r>
+        <w:rPr>
+          <w:lang w:val="en-US"/>
+        </w:rPr>
+        <w:t xml:space="preserve">each of </w:t>
+      </w:r>
+      <w:r>
+        <w:rPr>
+          <w:lang w:val="en-US"/>
+        </w:rPr>
+        <w:t>the two graphs in each trial</w:t>
+      </w:r>
+      <w:r>
+        <w:rPr>
+          <w:lang w:val="en-US"/>
+        </w:rPr>
+        <w:t>.</w:t>
+      </w:r>
+      <w:r>
+        <w:rPr>
+          <w:lang w:val="en-US"/>
+        </w:rPr>
+        <w:t xml:space="preserve"> </w:t>
+      </w:r>
+      <w:r>
+        <w:rPr>
+          <w:lang w:val="en-US"/>
+        </w:rPr>
+        <w:t>Selecting t</w:t>
+      </w:r>
+      <w:r>
+        <w:rPr>
+          <w:lang w:val="en-US"/>
+        </w:rPr>
+        <w:t>h</w:t>
+      </w:r>
+      <w:r>
+        <w:rPr>
+          <w:lang w:val="en-US"/>
+        </w:rPr>
+        <w:t>e</w:t>
+      </w:r>
+      <w:r>
+        <w:rPr>
+          <w:lang w:val="en-US"/>
+        </w:rPr>
+        <w:t>s</w:t>
+      </w:r>
+      <w:r>
+        <w:rPr>
+          <w:lang w:val="en-US"/>
+        </w:rPr>
+        <w:t>e</w:t>
+      </w:r>
+      <w:r>
+        <w:rPr>
+          <w:lang w:val="en-US"/>
+        </w:rPr>
+        <w:t xml:space="preserve"> two options allow to create a unique </w:t>
+      </w:r>
+      <w:r>
+        <w:rPr>
+          <w:lang w:val="en-US"/>
+        </w:rPr>
+        <w:t xml:space="preserve">test </w:t>
+      </w:r>
+      <w:r>
+        <w:rPr>
+          <w:lang w:val="en-US"/>
+        </w:rPr>
+        <w:t>for each running of the task</w:t>
+      </w:r>
+      <w:r>
+        <w:rPr>
+          <w:lang w:val="en-US"/>
+        </w:rPr>
+        <w:t xml:space="preserve"> (while keeping the difficulty level of each run </w:t>
+      </w:r>
+      <w:proofErr w:type="gramStart"/>
+      <w:r>
+        <w:rPr>
+          <w:lang w:val="en-US"/>
+        </w:rPr>
+        <w:t>fairly constant</w:t>
+      </w:r>
+      <w:proofErr w:type="gramEnd"/>
+      <w:r>
+        <w:rPr>
+          <w:lang w:val="en-US"/>
+        </w:rPr>
+        <w:t>)</w:t>
+      </w:r>
+      <w:r>
+        <w:rPr>
+          <w:lang w:val="en-US"/>
+        </w:rPr>
+        <w:t>.</w:t>
+      </w:r>
+    </w:p>
+    <w:p>
+      <w:pPr>
+        <w:spacing w:line="276" w:lineRule="auto"/>
+        <w:rPr>
+          <w:lang w:val="en-US"/>
+        </w:rPr>
+      </w:pPr>
+    </w:p>
+    <w:p>
+      <w:pPr>
+        <w:spacing w:line="276" w:lineRule="auto"/>
+        <w:rPr>
+          <w:b/>
+          <w:bCs/>
+          <w:lang w:val="en-US"/>
+        </w:rPr>
+      </w:pPr>
+      <w:r>
+        <w:rPr>
+          <w:b/>
+          <w:bCs/>
+          <w:lang w:val="en-US"/>
+        </w:rPr>
         <w:t>#2</w:t>
       </w:r>
-    </w:p>
-    <w:p>
-      <w:pPr>
-        <w:spacing w:line="276" w:lineRule="auto"/>
-        <w:rPr>
-          <w:lang w:val="en-US"/>
-        </w:rPr>
-      </w:pPr>
+      <w:r>
+        <w:rPr>
+          <w:b/>
+          <w:bCs/>
+          <w:lang w:val="en-US"/>
+        </w:rPr>
+        <w:t xml:space="preserve"> Randomized experiment</w:t>
+      </w:r>
+      <w:r>
+        <w:rPr>
+          <w:b/>
+          <w:bCs/>
+          <w:lang w:val="en-US"/>
+        </w:rPr>
+        <w:t xml:space="preserve"> </w:t>
+      </w:r>
+    </w:p>
+    <w:p>
+      <w:pPr>
+        <w:spacing w:line="276" w:lineRule="auto"/>
+        <w:rPr>
+          <w:lang w:val="en-US"/>
+        </w:rPr>
+      </w:pPr>
+      <w:r>
+        <w:rPr>
+          <w:lang w:val="en-US"/>
+        </w:rPr>
+        <w:t>Th</w:t>
+      </w:r>
+      <w:r>
+        <w:rPr>
+          <w:lang w:val="en-US"/>
+        </w:rPr>
+        <w:t>is</w:t>
+      </w:r>
+      <w:r>
+        <w:rPr>
+          <w:lang w:val="en-US"/>
+        </w:rPr>
+        <w:t xml:space="preserve"> </w:t>
+      </w:r>
+      <w:r>
+        <w:rPr>
+          <w:lang w:val="en-US"/>
+        </w:rPr>
+        <w:t>option</w:t>
+      </w:r>
+      <w:r>
+        <w:rPr>
+          <w:lang w:val="en-US"/>
+        </w:rPr>
+        <w:t xml:space="preserve"> is suitable for experimental purposes as it allows for the</w:t>
+      </w:r>
+      <w:r>
+        <w:rPr>
+          <w:lang w:val="en-US"/>
+        </w:rPr>
+        <w:t xml:space="preserve"> control </w:t>
+      </w:r>
+      <w:r>
+        <w:rPr>
+          <w:lang w:val="en-US"/>
+        </w:rPr>
+        <w:t xml:space="preserve">of </w:t>
+      </w:r>
+      <w:r>
+        <w:rPr>
+          <w:lang w:val="en-US"/>
+        </w:rPr>
+        <w:t xml:space="preserve">the </w:t>
+      </w:r>
+      <w:r>
+        <w:rPr>
+          <w:lang w:val="en-US"/>
+        </w:rPr>
+        <w:t>complexity of</w:t>
+      </w:r>
+      <w:r>
+        <w:rPr>
+          <w:lang w:val="en-US"/>
+        </w:rPr>
+        <w:t xml:space="preserve"> the trials while using full randomization. </w:t>
+      </w:r>
       <w:r>
         <w:rPr>
           <w:lang w:val="en-US"/>
@@ -817,79 +926,13 @@
         <w:rPr>
           <w:lang w:val="en-US"/>
         </w:rPr>
-        <w:t xml:space="preserve">second category </w:t>
-      </w:r>
-      <w:r>
-        <w:rPr>
-          <w:lang w:val="en-US"/>
-        </w:rPr>
-        <w:t>allow</w:t>
-      </w:r>
-      <w:r>
-        <w:rPr>
-          <w:lang w:val="en-US"/>
-        </w:rPr>
-        <w:t>s</w:t>
-      </w:r>
-      <w:r>
-        <w:rPr>
-          <w:lang w:val="en-US"/>
-        </w:rPr>
-        <w:t xml:space="preserve"> to control the difficulty of the trials while using full randomization</w:t>
-      </w:r>
-      <w:r>
-        <w:rPr>
-          <w:lang w:val="en-US"/>
-        </w:rPr>
-        <w:t xml:space="preserve">. Therefore, </w:t>
-      </w:r>
-      <w:r>
-        <w:rPr>
-          <w:lang w:val="en-US"/>
-        </w:rPr>
-        <w:t>it is</w:t>
-      </w:r>
-      <w:r>
-        <w:rPr>
-          <w:lang w:val="en-US"/>
-        </w:rPr>
-        <w:t xml:space="preserve"> suitable for experimental purposes</w:t>
-      </w:r>
-      <w:r>
-        <w:rPr>
-          <w:lang w:val="en-US"/>
-        </w:rPr>
-        <w:t xml:space="preserve">. </w:t>
-      </w:r>
-      <w:r>
-        <w:rPr>
-          <w:lang w:val="en-US"/>
-        </w:rPr>
-        <w:t xml:space="preserve">The </w:t>
-      </w:r>
-      <w:r>
-        <w:rPr>
-          <w:lang w:val="en-US"/>
-        </w:rPr>
-        <w:t>following set</w:t>
-      </w:r>
-      <w:r>
-        <w:rPr>
-          <w:lang w:val="en-US"/>
-        </w:rPr>
-        <w:t xml:space="preserve"> includ</w:t>
-      </w:r>
-      <w:r>
-        <w:rPr>
-          <w:lang w:val="en-US"/>
-        </w:rPr>
-        <w:t>e</w:t>
-      </w:r>
-      <w:r>
-        <w:rPr>
-          <w:lang w:val="en-US"/>
-        </w:rPr>
-        <w:t>s</w:t>
+        <w:t xml:space="preserve">following </w:t>
+      </w:r>
+      <w:r>
+        <w:rPr>
+          <w:lang w:val="en-US"/>
+        </w:rPr>
+        <w:t>option</w:t>
       </w:r>
       <w:r>
         <w:rPr>
@@ -901,43 +944,7 @@
         <w:rPr>
           <w:lang w:val="en-US"/>
         </w:rPr>
-        <w:t>trials used in a randomized experiment (Study2), in which three factors</w:t>
-      </w:r>
-      <w:r>
-        <w:rPr>
-          <w:lang w:val="en-US"/>
-        </w:rPr>
-        <w:t xml:space="preserve"> affecting difficulty</w:t>
-      </w:r>
-      <w:r>
-        <w:rPr>
-          <w:lang w:val="en-US"/>
-        </w:rPr>
-        <w:t xml:space="preserve"> </w:t>
-      </w:r>
-      <w:r>
-        <w:rPr>
-          <w:lang w:val="en-US"/>
-        </w:rPr>
-        <w:t>were</w:t>
-      </w:r>
-      <w:r>
-        <w:rPr>
-          <w:lang w:val="en-US"/>
-        </w:rPr>
-        <w:t xml:space="preserve"> controlled </w:t>
-      </w:r>
-      <w:r>
-        <w:rPr>
-          <w:lang w:val="en-US"/>
-        </w:rPr>
-        <w:t>in a 2x3x3 design</w:t>
-      </w:r>
-      <w:r>
-        <w:rPr>
-          <w:lang w:val="en-US"/>
-        </w:rPr>
-        <w:t>:</w:t>
+        <w:t>allows to control three parameters/factors:</w:t>
       </w:r>
     </w:p>
     <w:p>
@@ -956,7 +963,19 @@
         <w:rPr>
           <w:lang w:val="en-US"/>
         </w:rPr>
-        <w:t xml:space="preserve">the perceptual difficulty of graphs (whether the </w:t>
+        <w:t xml:space="preserve">whether </w:t>
+      </w:r>
+      <w:r>
+        <w:rPr>
+          <w:lang w:val="en-US"/>
+        </w:rPr>
+        <w:t>one of the</w:t>
+      </w:r>
+      <w:r>
+        <w:rPr>
+          <w:lang w:val="en-US"/>
+        </w:rPr>
+        <w:t xml:space="preserve"> </w:t>
       </w:r>
       <w:r>
         <w:rPr>
@@ -968,13 +987,31 @@
         <w:rPr>
           <w:lang w:val="en-US"/>
         </w:rPr>
-        <w:t xml:space="preserve"> contains crossed edges or not)</w:t>
-      </w:r>
-      <w:r>
-        <w:rPr>
-          <w:lang w:val="en-US"/>
-        </w:rPr>
-        <w:t xml:space="preserve"> </w:t>
+        <w:t xml:space="preserve"> in a trial</w:t>
+      </w:r>
+      <w:r>
+        <w:rPr>
+          <w:lang w:val="en-US"/>
+        </w:rPr>
+        <w:t xml:space="preserve"> contain</w:t>
+      </w:r>
+      <w:r>
+        <w:rPr>
+          <w:lang w:val="en-US"/>
+        </w:rPr>
+        <w:t>s</w:t>
+      </w:r>
+      <w:r>
+        <w:rPr>
+          <w:lang w:val="en-US"/>
+        </w:rPr>
+        <w:t xml:space="preserve"> crossed edges or not</w:t>
+      </w:r>
+      <w:r>
+        <w:rPr>
+          <w:lang w:val="en-US"/>
+        </w:rPr>
+        <w:t xml:space="preserve"> (two types of trials)</w:t>
       </w:r>
     </w:p>
     <w:p>
@@ -993,14 +1030,31 @@
         <w:rPr>
           <w:lang w:val="en-US"/>
         </w:rPr>
-        <w:lastRenderedPageBreak/>
-        <w:t>whether the target vertices can be identified directly by the unique degree of each target vertex or not</w:t>
-      </w:r>
-      <w:r>
-        <w:rPr>
-          <w:lang w:val="en-US"/>
-        </w:rPr>
-        <w:t xml:space="preserve"> (three types of trials)</w:t>
+        <w:t xml:space="preserve">the number of edges in </w:t>
+      </w:r>
+      <w:r>
+        <w:rPr>
+          <w:lang w:val="en-US"/>
+        </w:rPr>
+        <w:t>the</w:t>
+      </w:r>
+      <w:r>
+        <w:rPr>
+          <w:lang w:val="en-US"/>
+        </w:rPr>
+        <w:t xml:space="preserve"> graph</w:t>
+      </w:r>
+      <w:r>
+        <w:rPr>
+          <w:lang w:val="en-US"/>
+        </w:rPr>
+        <w:t>s</w:t>
+      </w:r>
+      <w:r>
+        <w:rPr>
+          <w:lang w:val="en-US"/>
+        </w:rPr>
+        <w:t xml:space="preserve"> (3, 4, and 5 – three types of trials)</w:t>
       </w:r>
     </w:p>
     <w:p>
@@ -1019,404 +1073,142 @@
         <w:rPr>
           <w:lang w:val="en-US"/>
         </w:rPr>
-        <w:t xml:space="preserve">the number of </w:t>
-      </w:r>
-      <w:r>
-        <w:rPr>
-          <w:lang w:val="en-US"/>
-        </w:rPr>
-        <w:t>edges in each graph</w:t>
-      </w:r>
-    </w:p>
-    <w:p>
-      <w:pPr>
-        <w:spacing w:line="276" w:lineRule="auto"/>
-        <w:rPr>
-          <w:lang w:val="en-US"/>
-        </w:rPr>
-      </w:pPr>
-      <w:r>
-        <w:rPr>
-          <w:lang w:val="en-US"/>
-        </w:rPr>
-        <w:t xml:space="preserve">Please notice, </w:t>
-      </w:r>
-      <w:r>
-        <w:rPr>
-          <w:lang w:val="en-US"/>
-        </w:rPr>
-        <w:t xml:space="preserve">that in </w:t>
-      </w:r>
-      <w:r>
-        <w:rPr>
-          <w:lang w:val="en-US"/>
-        </w:rPr>
-        <w:t>the following</w:t>
-      </w:r>
-      <w:r>
-        <w:rPr>
-          <w:lang w:val="en-US"/>
-        </w:rPr>
-        <w:t xml:space="preserve"> sets the </w:t>
-      </w:r>
-      <w:r>
-        <w:rPr>
-          <w:lang w:val="en-US"/>
-        </w:rPr>
-        <w:t>randomization of spatial properties</w:t>
-      </w:r>
-      <w:r>
-        <w:rPr>
-          <w:lang w:val="en-US"/>
-        </w:rPr>
-        <w:t xml:space="preserve"> needs</w:t>
-      </w:r>
-      <w:r>
-        <w:rPr>
-          <w:lang w:val="en-US"/>
-        </w:rPr>
-        <w:t xml:space="preserve"> of the graphs</w:t>
-      </w:r>
-      <w:r>
-        <w:rPr>
-          <w:lang w:val="en-US"/>
-        </w:rPr>
-        <w:t xml:space="preserve"> needs to be switched on t</w:t>
-      </w:r>
-      <w:r>
-        <w:rPr>
-          <w:lang w:val="en-US"/>
-        </w:rPr>
-        <w:t xml:space="preserve">o </w:t>
-      </w:r>
-      <w:r>
-        <w:rPr>
-          <w:lang w:val="en-US"/>
-        </w:rPr>
-        <w:t>generate</w:t>
-      </w:r>
-      <w:r>
-        <w:rPr>
-          <w:lang w:val="en-US"/>
-        </w:rPr>
-        <w:t xml:space="preserve"> unique trials</w:t>
-      </w:r>
-      <w:r>
-        <w:rPr>
-          <w:lang w:val="en-US"/>
-        </w:rPr>
-        <w:t xml:space="preserve"> –</w:t>
-      </w:r>
-      <w:r>
-        <w:rPr>
-          <w:lang w:val="en-US"/>
-        </w:rPr>
-        <w:t xml:space="preserve"> </w:t>
-      </w:r>
-      <w:r>
-        <w:rPr>
-          <w:b/>
-          <w:bCs/>
-          <w:lang w:val="en-US"/>
-        </w:rPr>
-        <w:t>random_</w:t>
-      </w:r>
-      <w:r>
-        <w:rPr>
-          <w:b/>
-          <w:bCs/>
-          <w:lang w:val="en-US"/>
-        </w:rPr>
-        <w:t>rotation/symmetry</w:t>
-      </w:r>
-      <w:r>
-        <w:rPr>
-          <w:b/>
-          <w:bCs/>
-          <w:lang w:val="en-US"/>
-        </w:rPr>
-        <w:t xml:space="preserve"> parameter should be set True</w:t>
-      </w:r>
-      <w:r>
-        <w:rPr>
-          <w:lang w:val="en-US"/>
-        </w:rPr>
-        <w:t xml:space="preserve"> when using the following sets.</w:t>
-      </w:r>
-      <w:r>
-        <w:rPr>
-          <w:lang w:val="en-US"/>
-        </w:rPr>
-        <w:t xml:space="preserve"> </w:t>
-      </w:r>
-    </w:p>
-    <w:p>
-      <w:pPr>
-        <w:spacing w:line="276" w:lineRule="auto"/>
-        <w:ind w:left="708"/>
-        <w:rPr>
-          <w:lang w:val="en-US"/>
-        </w:rPr>
-      </w:pPr>
-      <w:r>
-        <w:rPr>
-          <w:lang w:val="en-US"/>
-        </w:rPr>
-        <w:t>e</w:t>
-      </w:r>
-      <w:r>
-        <w:rPr>
-          <w:lang w:val="en-US"/>
-        </w:rPr>
-        <w:t>xp</w:t>
-      </w:r>
-      <w:r>
-        <w:rPr>
-          <w:lang w:val="en-US"/>
-        </w:rPr>
-        <w:t>54</w:t>
-      </w:r>
-      <w:r>
-        <w:rPr>
-          <w:lang w:val="en-US"/>
-        </w:rPr>
-        <w:t>.csv</w:t>
-      </w:r>
-      <w:r>
-        <w:rPr>
-          <w:lang w:val="en-US"/>
-        </w:rPr>
-        <w:t xml:space="preserve"> </w:t>
-      </w:r>
-      <w:r>
-        <w:rPr>
-          <w:lang w:val="en-US"/>
-        </w:rPr>
-        <w:t xml:space="preserve">– the </w:t>
-      </w:r>
-      <w:r>
-        <w:rPr>
-          <w:lang w:val="en-US"/>
-        </w:rPr>
-        <w:t xml:space="preserve">trials from </w:t>
-      </w:r>
-      <w:r>
-        <w:rPr>
-          <w:lang w:val="en-US"/>
-        </w:rPr>
-        <w:t>Study2</w:t>
-      </w:r>
-      <w:r>
-        <w:rPr>
-          <w:lang w:val="en-US"/>
-        </w:rPr>
-        <w:t xml:space="preserve">; </w:t>
-      </w:r>
-      <w:r>
-        <w:rPr>
-          <w:lang w:val="en-US"/>
-        </w:rPr>
-        <w:t xml:space="preserve">each of the 18 cells in the 2x3x3 design </w:t>
-      </w:r>
-      <w:r>
-        <w:rPr>
-          <w:lang w:val="en-US"/>
-        </w:rPr>
-        <w:t>is represented by 3 trials (3x18=54)</w:t>
-      </w:r>
-      <w:r>
-        <w:rPr>
-          <w:lang w:val="en-US"/>
-        </w:rPr>
-        <w:t xml:space="preserve">, as the </w:t>
-      </w:r>
-      <w:r>
-        <w:rPr>
-          <w:lang w:val="en-US"/>
-        </w:rPr>
-        <w:t>set</w:t>
-      </w:r>
-      <w:r>
-        <w:rPr>
-          <w:lang w:val="en-US"/>
-        </w:rPr>
-        <w:t xml:space="preserve"> includ</w:t>
-      </w:r>
-      <w:r>
-        <w:rPr>
-          <w:lang w:val="en-US"/>
-        </w:rPr>
-        <w:t>e</w:t>
-      </w:r>
-      <w:r>
-        <w:rPr>
-          <w:lang w:val="en-US"/>
-        </w:rPr>
-        <w:t>s</w:t>
-      </w:r>
-      <w:r>
-        <w:rPr>
-          <w:lang w:val="en-US"/>
-        </w:rPr>
-        <w:t xml:space="preserve"> 3 conse</w:t>
-      </w:r>
-      <w:r>
-        <w:rPr>
-          <w:lang w:val="en-US"/>
-        </w:rPr>
-        <w:t>c</w:t>
-      </w:r>
-      <w:r>
-        <w:rPr>
-          <w:lang w:val="en-US"/>
-        </w:rPr>
-        <w:t>utive block</w:t>
-      </w:r>
-      <w:r>
-        <w:rPr>
-          <w:lang w:val="en-US"/>
-        </w:rPr>
-        <w:t>s</w:t>
-      </w:r>
-      <w:r>
-        <w:rPr>
-          <w:lang w:val="en-US"/>
-        </w:rPr>
-        <w:t xml:space="preserve"> of the same 18 trials.</w:t>
-      </w:r>
-    </w:p>
-    <w:p>
-      <w:pPr>
-        <w:spacing w:line="276" w:lineRule="auto"/>
-        <w:rPr>
-          <w:lang w:val="en-US"/>
-        </w:rPr>
-      </w:pPr>
-      <w:r>
-        <w:rPr>
-          <w:lang w:val="en-US"/>
-        </w:rPr>
-        <w:t>In order to configure a different</w:t>
-      </w:r>
-      <w:r>
-        <w:rPr>
-          <w:lang w:val="en-US"/>
-        </w:rPr>
-        <w:t xml:space="preserve"> experimen</w:t>
-      </w:r>
-      <w:r>
-        <w:rPr>
-          <w:lang w:val="en-US"/>
-        </w:rPr>
-        <w:t>t</w:t>
-      </w:r>
-      <w:r>
-        <w:rPr>
-          <w:lang w:val="en-US"/>
-        </w:rPr>
-        <w:t>al</w:t>
-      </w:r>
-      <w:r>
-        <w:rPr>
-          <w:lang w:val="en-US"/>
-        </w:rPr>
-        <w:t xml:space="preserve"> design (for example manipulating only one or two </w:t>
-      </w:r>
-      <w:r>
-        <w:rPr>
-          <w:lang w:val="en-US"/>
-        </w:rPr>
-        <w:t>chosen</w:t>
-      </w:r>
-      <w:r>
-        <w:rPr>
-          <w:lang w:val="en-US"/>
-        </w:rPr>
-        <w:t xml:space="preserve"> factors</w:t>
-      </w:r>
-      <w:r>
-        <w:rPr>
-          <w:lang w:val="en-US"/>
-        </w:rPr>
-        <w:t xml:space="preserve"> or reduc</w:t>
-      </w:r>
-      <w:r>
-        <w:rPr>
-          <w:lang w:val="en-US"/>
-        </w:rPr>
-        <w:t xml:space="preserve">ed </w:t>
-      </w:r>
-      <w:r>
-        <w:rPr>
-          <w:lang w:val="en-US"/>
-        </w:rPr>
-        <w:t>number of levels in a factor</w:t>
-      </w:r>
-      <w:r>
-        <w:rPr>
-          <w:lang w:val="en-US"/>
-        </w:rPr>
-        <w:t xml:space="preserve">) please edit the </w:t>
-      </w:r>
-      <w:r>
-        <w:rPr>
-          <w:lang w:val="en-US"/>
-        </w:rPr>
-        <w:t>exp54.csv</w:t>
-      </w:r>
-      <w:r>
-        <w:rPr>
-          <w:lang w:val="en-US"/>
-        </w:rPr>
-        <w:t xml:space="preserve"> file </w:t>
-      </w:r>
-      <w:r>
-        <w:rPr>
-          <w:lang w:val="en-US"/>
-        </w:rPr>
-        <w:t xml:space="preserve">by removing/copying </w:t>
-      </w:r>
-      <w:r>
-        <w:rPr>
-          <w:lang w:val="en-US"/>
-        </w:rPr>
-        <w:t xml:space="preserve">respective trials. </w:t>
-      </w:r>
-      <w:r>
-        <w:rPr>
-          <w:lang w:val="en-US"/>
-        </w:rPr>
-        <w:t xml:space="preserve">Each trial in the file is described by </w:t>
-      </w:r>
-      <w:r>
-        <w:rPr>
-          <w:lang w:val="en-US"/>
-        </w:rPr>
-        <w:t xml:space="preserve">its </w:t>
-      </w:r>
-      <w:r>
-        <w:rPr>
-          <w:lang w:val="en-US"/>
-        </w:rPr>
-        <w:t>unique name</w:t>
-      </w:r>
-      <w:r>
-        <w:rPr>
-          <w:lang w:val="en-US"/>
-        </w:rPr>
-        <w:t xml:space="preserve"> </w:t>
-      </w:r>
-      <w:r>
-        <w:rPr>
-          <w:lang w:val="en-US"/>
-        </w:rPr>
-        <w:t xml:space="preserve">reflecting its </w:t>
-      </w:r>
-      <w:r>
-        <w:rPr>
-          <w:lang w:val="en-US"/>
-        </w:rPr>
-        <w:t>place in the 2x3x3 design</w:t>
+        <w:t>whether the target vertices can be identified directly by the unique degree of each target vertex or not</w:t>
+      </w:r>
+      <w:r>
+        <w:rPr>
+          <w:lang w:val="en-US"/>
+        </w:rPr>
+        <w:t>. T</w:t>
+      </w:r>
+      <w:r>
+        <w:rPr>
+          <w:lang w:val="en-US"/>
+        </w:rPr>
+        <w:t>hree types of trials</w:t>
+      </w:r>
+      <w:r>
+        <w:rPr>
+          <w:lang w:val="en-US"/>
+        </w:rPr>
+        <w:t>:</w:t>
+      </w:r>
+    </w:p>
+    <w:p>
+      <w:pPr>
+        <w:pStyle w:val="Akapitzlist"/>
+        <w:numPr>
+          <w:ilvl w:val="1"/>
+          <w:numId w:val="5"/>
+        </w:numPr>
+        <w:spacing w:line="276" w:lineRule="auto"/>
+        <w:rPr>
+          <w:lang w:val="en-US"/>
+        </w:rPr>
+      </w:pPr>
+      <w:r>
+        <w:rPr>
+          <w:lang w:val="en-US"/>
+        </w:rPr>
+        <w:t>direct; the target vertices can be identified directly by the unique degree of each target vertex</w:t>
+      </w:r>
+      <w:r>
+        <w:rPr>
+          <w:lang w:val="en-US"/>
+        </w:rPr>
+        <w:t>; the easiest type</w:t>
+      </w:r>
+    </w:p>
+    <w:p>
+      <w:pPr>
+        <w:pStyle w:val="Akapitzlist"/>
+        <w:numPr>
+          <w:ilvl w:val="1"/>
+          <w:numId w:val="5"/>
+        </w:numPr>
+        <w:spacing w:line="276" w:lineRule="auto"/>
+        <w:rPr>
+          <w:lang w:val="en-US"/>
+        </w:rPr>
+      </w:pPr>
+      <w:r>
+        <w:rPr>
+          <w:lang w:val="en-US"/>
+        </w:rPr>
+        <w:t>indirect</w:t>
+      </w:r>
+      <w:r>
+        <w:rPr>
+          <w:lang w:val="en-US"/>
+        </w:rPr>
+        <w:t xml:space="preserve"> – the target vertices cannot be identified directly by the unique degree of each target vertex; to identify the targets other vertices need to be first identified directly; </w:t>
+      </w:r>
+      <w:r>
+        <w:rPr>
+          <w:lang w:val="en-US"/>
+        </w:rPr>
+        <w:t>the most</w:t>
+      </w:r>
+      <w:r>
+        <w:rPr>
+          <w:lang w:val="en-US"/>
+        </w:rPr>
+        <w:t xml:space="preserve"> difficult type</w:t>
+      </w:r>
+    </w:p>
+    <w:p>
+      <w:pPr>
+        <w:pStyle w:val="Akapitzlist"/>
+        <w:numPr>
+          <w:ilvl w:val="1"/>
+          <w:numId w:val="5"/>
+        </w:numPr>
+        <w:spacing w:line="276" w:lineRule="auto"/>
+        <w:rPr>
+          <w:lang w:val="en-US"/>
+        </w:rPr>
+      </w:pPr>
+      <w:r>
+        <w:rPr>
+          <w:lang w:val="en-US"/>
+        </w:rPr>
+        <w:t>mixed – only one target can be identified directly</w:t>
+      </w:r>
+    </w:p>
+    <w:p>
+      <w:pPr>
+        <w:spacing w:line="276" w:lineRule="auto"/>
+        <w:rPr>
+          <w:lang w:val="en-US"/>
+        </w:rPr>
+      </w:pPr>
+    </w:p>
+    <w:p>
+      <w:pPr>
+        <w:spacing w:line="276" w:lineRule="auto"/>
+        <w:rPr>
+          <w:lang w:val="en-US"/>
+        </w:rPr>
+      </w:pPr>
+      <w:r>
+        <w:rPr>
+          <w:lang w:val="en-US"/>
+        </w:rPr>
+        <w:t>This allows to include only the selected levels of the factors, with the maximum of 2x3x3 design with all levels chosen.</w:t>
+      </w:r>
+    </w:p>
+    <w:p>
+      <w:pPr>
+        <w:spacing w:line="276" w:lineRule="auto"/>
+        <w:rPr>
+          <w:lang w:val="en-US"/>
+        </w:rPr>
+      </w:pPr>
+      <w:r>
+        <w:rPr>
+          <w:lang w:val="en-US"/>
+        </w:rPr>
+        <w:t>By default</w:t>
       </w:r>
       <w:r>
         <w:rPr>
@@ -1428,178 +1220,58 @@
         <w:rPr>
           <w:lang w:val="en-US"/>
         </w:rPr>
-        <w:t xml:space="preserve"> and </w:t>
-      </w:r>
-      <w:r>
-        <w:rPr>
-          <w:lang w:val="en-US"/>
-        </w:rPr>
-        <w:t xml:space="preserve">the </w:t>
-      </w:r>
-      <w:r>
-        <w:rPr>
-          <w:lang w:val="en-US"/>
-        </w:rPr>
-        <w:t xml:space="preserve">set of parameters (see the section </w:t>
-      </w:r>
-      <w:r>
-        <w:rPr>
-          <w:lang w:val="en-US"/>
-        </w:rPr>
-        <w:t>Defining trials – trials’ parameters</w:t>
-      </w:r>
-      <w:r>
-        <w:rPr>
-          <w:lang w:val="en-US"/>
-        </w:rPr>
-        <w:t>)</w:t>
-      </w:r>
-      <w:r>
-        <w:rPr>
-          <w:lang w:val="en-US"/>
-        </w:rPr>
-        <w:t>.</w:t>
-      </w:r>
-    </w:p>
-    <w:p>
-      <w:pPr>
-        <w:spacing w:line="276" w:lineRule="auto"/>
-        <w:rPr>
-          <w:lang w:val="en-US"/>
-        </w:rPr>
-      </w:pPr>
-      <w:r>
-        <w:rPr>
-          <w:lang w:val="en-US"/>
-        </w:rPr>
-        <w:t>To</w:t>
-      </w:r>
-      <w:r>
-        <w:rPr>
-          <w:lang w:val="en-US"/>
-        </w:rPr>
-        <w:t xml:space="preserve"> simply</w:t>
-      </w:r>
-      <w:r>
-        <w:rPr>
-          <w:lang w:val="en-US"/>
-        </w:rPr>
-        <w:t xml:space="preserve"> increase or decrease </w:t>
-      </w:r>
-      <w:r>
-        <w:rPr>
-          <w:lang w:val="en-US"/>
-        </w:rPr>
-        <w:t xml:space="preserve">the </w:t>
-      </w:r>
-      <w:r>
-        <w:rPr>
-          <w:lang w:val="en-US"/>
-        </w:rPr>
-        <w:t xml:space="preserve">number </w:t>
-      </w:r>
-      <w:r>
-        <w:rPr>
-          <w:lang w:val="en-US"/>
-        </w:rPr>
-        <w:t>of the block of trials</w:t>
-      </w:r>
-      <w:r>
-        <w:rPr>
-          <w:lang w:val="en-US"/>
-        </w:rPr>
-        <w:t xml:space="preserve">, </w:t>
-      </w:r>
-      <w:r>
-        <w:rPr>
-          <w:lang w:val="en-US"/>
-        </w:rPr>
-        <w:t>please copy or delete the blocks of trials</w:t>
-      </w:r>
-      <w:r>
-        <w:rPr>
-          <w:lang w:val="en-US"/>
-        </w:rPr>
-        <w:t xml:space="preserve"> in the file</w:t>
-      </w:r>
-      <w:bookmarkStart w:id="0" w:name="_GoBack"/>
-      <w:bookmarkEnd w:id="0"/>
-      <w:r>
-        <w:rPr>
-          <w:lang w:val="en-US"/>
-        </w:rPr>
-        <w:t>.</w:t>
-      </w:r>
-      <w:r>
-        <w:rPr>
-          <w:lang w:val="en-US"/>
-        </w:rPr>
-        <w:t xml:space="preserve"> </w:t>
-      </w:r>
-    </w:p>
-    <w:p>
-      <w:pPr>
-        <w:pStyle w:val="Nagwek2"/>
-        <w:spacing w:line="276" w:lineRule="auto"/>
-      </w:pPr>
-      <w:r>
-        <w:t>Randomization</w:t>
-      </w:r>
-    </w:p>
-    <w:p>
-      <w:pPr>
-        <w:spacing w:line="276" w:lineRule="auto"/>
-        <w:rPr>
-          <w:lang w:val="en-US"/>
-        </w:rPr>
-      </w:pPr>
-      <w:r>
-        <w:rPr>
-          <w:lang w:val="en-US"/>
-        </w:rPr>
-        <w:t>Three</w:t>
-      </w:r>
-      <w:r>
-        <w:rPr>
-          <w:lang w:val="en-US"/>
-        </w:rPr>
-        <w:t xml:space="preserve"> different types of randomization can be</w:t>
-      </w:r>
-      <w:r>
-        <w:rPr>
-          <w:lang w:val="en-US"/>
-        </w:rPr>
-        <w:t xml:space="preserve"> independently</w:t>
-      </w:r>
-      <w:r>
-        <w:rPr>
-          <w:lang w:val="en-US"/>
-        </w:rPr>
-        <w:t xml:space="preserve"> set in Confing</w:t>
-      </w:r>
-      <w:r>
-        <w:rPr>
-          <w:lang w:val="en-US"/>
-        </w:rPr>
-        <w:t xml:space="preserve"> using </w:t>
-      </w:r>
-      <w:r>
-        <w:rPr>
-          <w:lang w:val="en-US"/>
-        </w:rPr>
-        <w:t xml:space="preserve">the </w:t>
-      </w:r>
-      <w:r>
-        <w:rPr>
-          <w:lang w:val="en-US"/>
-        </w:rPr>
-        <w:t>three parameters</w:t>
-      </w:r>
-      <w:r>
-        <w:rPr>
-          <w:lang w:val="en-US"/>
-        </w:rPr>
-        <w:t>:</w:t>
+        <w:t xml:space="preserve"> the order of trials is fully randomized. Importantly, </w:t>
+      </w:r>
+      <w:r>
+        <w:rPr>
+          <w:lang w:val="en-US"/>
+        </w:rPr>
+        <w:t xml:space="preserve">all the graphs with the </w:t>
+      </w:r>
+      <w:proofErr w:type="gramStart"/>
+      <w:r>
+        <w:rPr>
+          <w:lang w:val="en-US"/>
+        </w:rPr>
+        <w:t>particular</w:t>
+      </w:r>
+      <w:r>
+        <w:rPr>
+          <w:lang w:val="en-US"/>
+        </w:rPr>
+        <w:t xml:space="preserve"> number</w:t>
+      </w:r>
+      <w:proofErr w:type="gramEnd"/>
+      <w:r>
+        <w:rPr>
+          <w:lang w:val="en-US"/>
+        </w:rPr>
+        <w:t xml:space="preserve"> of </w:t>
+      </w:r>
+      <w:r>
+        <w:rPr>
+          <w:lang w:val="en-US"/>
+        </w:rPr>
+        <w:t>edges are isomorphic (are structurally the same graphs)</w:t>
+      </w:r>
+      <w:r>
+        <w:rPr>
+          <w:lang w:val="en-US"/>
+        </w:rPr>
+        <w:t xml:space="preserve">. This ensures that the graphs </w:t>
+      </w:r>
+      <w:r>
+        <w:rPr>
+          <w:lang w:val="en-US"/>
+        </w:rPr>
+        <w:lastRenderedPageBreak/>
+        <w:t xml:space="preserve">differ only by the selected factors. </w:t>
+      </w:r>
+      <w:r>
+        <w:rPr>
+          <w:lang w:val="en-US"/>
+        </w:rPr>
+        <w:t>To ensure that the participants do not learn to recognize the graphs as isomorphic to types of randomization are used:</w:t>
       </w:r>
     </w:p>
     <w:p>
@@ -1616,35 +1288,9 @@
       </w:pPr>
       <w:r>
         <w:rPr>
-          <w:b/>
-          <w:bCs/>
-          <w:lang w:val="en-US"/>
-        </w:rPr>
-        <w:t>random_trials_order</w:t>
-      </w:r>
-      <w:r>
-        <w:rPr>
-          <w:lang w:val="en-US"/>
-        </w:rPr>
-        <w:t xml:space="preserve"> – </w:t>
-      </w:r>
-      <w:r>
-        <w:rPr>
-          <w:lang w:val="en-US"/>
-        </w:rPr>
-        <w:t xml:space="preserve">random order </w:t>
-      </w:r>
-      <w:r>
-        <w:rPr>
-          <w:lang w:val="en-US"/>
-        </w:rPr>
-        <w:t xml:space="preserve">of </w:t>
-      </w:r>
-      <w:r>
-        <w:rPr>
-          <w:lang w:val="en-US"/>
-        </w:rPr>
-        <w:t>trials</w:t>
+          <w:lang w:val="en-US"/>
+        </w:rPr>
+        <w:t xml:space="preserve">random position (left/right) of graphs in each trial </w:t>
       </w:r>
     </w:p>
     <w:p>
@@ -1661,20 +1307,6 @@
       </w:pPr>
       <w:r>
         <w:rPr>
-          <w:b/>
-          <w:bCs/>
-          <w:lang w:val="en-US"/>
-        </w:rPr>
-        <w:t xml:space="preserve">random_rotation/symmetry </w:t>
-      </w:r>
-      <w:r>
-        <w:rPr>
-          <w:lang w:val="en-US"/>
-        </w:rPr>
-        <w:t xml:space="preserve">– </w:t>
-      </w:r>
-      <w:r>
-        <w:rPr>
           <w:lang w:val="en-US"/>
         </w:rPr>
         <w:t>random transformation (</w:t>
@@ -1695,7 +1327,19 @@
         <w:rPr>
           <w:lang w:val="en-US"/>
         </w:rPr>
-        <w:t xml:space="preserve">) of the two predefined graphs in each </w:t>
+        <w:t xml:space="preserve">) of </w:t>
+      </w:r>
+      <w:r>
+        <w:rPr>
+          <w:lang w:val="en-US"/>
+        </w:rPr>
+        <w:t xml:space="preserve">each of </w:t>
+      </w:r>
+      <w:r>
+        <w:rPr>
+          <w:lang w:val="en-US"/>
+        </w:rPr>
+        <w:t xml:space="preserve">the two graphs in each </w:t>
       </w:r>
       <w:r>
         <w:rPr>
@@ -1832,17 +1476,28 @@
     </w:p>
     <w:p>
       <w:pPr>
-        <w:pStyle w:val="Akapitzlist"/>
-        <w:spacing w:line="276" w:lineRule="auto"/>
-        <w:rPr>
-          <w:lang w:val="en-US"/>
-        </w:rPr>
-      </w:pPr>
-      <w:r>
-        <w:rPr>
-          <w:lang w:val="en-US"/>
-        </w:rPr>
-        <w:t xml:space="preserve">Each resulting trial is a random </w:t>
+        <w:spacing w:line="276" w:lineRule="auto"/>
+        <w:rPr>
+          <w:lang w:val="en-US"/>
+        </w:rPr>
+      </w:pPr>
+      <w:r>
+        <w:rPr>
+          <w:lang w:val="en-US"/>
+        </w:rPr>
+        <w:t>Because of the second type of randomization,</w:t>
+      </w:r>
+      <w:r>
+        <w:rPr>
+          <w:lang w:val="en-US"/>
+        </w:rPr>
+        <w:t xml:space="preserve"> e</w:t>
+      </w:r>
+      <w:r>
+        <w:rPr>
+          <w:lang w:val="en-US"/>
+        </w:rPr>
+        <w:t xml:space="preserve">ach resulting trial is a random </w:t>
       </w:r>
       <w:r>
         <w:rPr>
@@ -1854,137 +1509,296 @@
         <w:rPr>
           <w:lang w:val="en-US"/>
         </w:rPr>
-        <w:t>of the predefined trial</w:t>
-      </w:r>
-      <w:r>
-        <w:rPr>
-          <w:lang w:val="en-US"/>
-        </w:rPr>
-        <w:t xml:space="preserve"> with</w:t>
-      </w:r>
-      <w:r>
-        <w:rPr>
-          <w:lang w:val="en-US"/>
-        </w:rPr>
-        <w:t xml:space="preserve"> unique position</w:t>
-      </w:r>
-      <w:r>
-        <w:rPr>
-          <w:lang w:val="en-US"/>
-        </w:rPr>
-        <w:t>s</w:t>
-      </w:r>
-      <w:r>
-        <w:rPr>
-          <w:lang w:val="en-US"/>
-        </w:rPr>
-        <w:t xml:space="preserve"> of vertices</w:t>
-      </w:r>
-      <w:r>
-        <w:rPr>
-          <w:lang w:val="en-US"/>
-        </w:rPr>
-        <w:t xml:space="preserve"> in the graphs</w:t>
-      </w:r>
-    </w:p>
-    <w:p>
-      <w:pPr>
-        <w:pStyle w:val="Akapitzlist"/>
-        <w:numPr>
-          <w:ilvl w:val="0"/>
-          <w:numId w:val="8"/>
-        </w:numPr>
-        <w:spacing w:line="276" w:lineRule="auto"/>
-        <w:rPr>
-          <w:lang w:val="en-US"/>
-        </w:rPr>
-      </w:pPr>
-      <w:r>
-        <w:rPr>
-          <w:b/>
-          <w:bCs/>
-          <w:lang w:val="en-US"/>
-        </w:rPr>
-        <w:t>random_</w:t>
-      </w:r>
-      <w:r>
-        <w:rPr>
-          <w:b/>
-          <w:bCs/>
-          <w:lang w:val="en-US"/>
-        </w:rPr>
-        <w:t>position</w:t>
-      </w:r>
-      <w:r>
-        <w:rPr>
-          <w:lang w:val="en-US"/>
-        </w:rPr>
-        <w:t xml:space="preserve"> – </w:t>
-      </w:r>
-      <w:r>
-        <w:rPr>
-          <w:lang w:val="en-US"/>
-        </w:rPr>
-        <w:t xml:space="preserve">random </w:t>
-      </w:r>
-      <w:r>
-        <w:rPr>
-          <w:lang w:val="en-US"/>
-        </w:rPr>
-        <w:t>position (left/right)</w:t>
-      </w:r>
-      <w:r>
-        <w:rPr>
-          <w:lang w:val="en-US"/>
-        </w:rPr>
-        <w:t xml:space="preserve"> of graphs in each trial </w:t>
-      </w:r>
-    </w:p>
-    <w:p>
-      <w:pPr>
-        <w:spacing w:line="276" w:lineRule="auto"/>
-        <w:rPr>
-          <w:lang w:val="en-US"/>
-        </w:rPr>
-      </w:pPr>
-      <w:r>
-        <w:rPr>
-          <w:lang w:val="en-US"/>
-        </w:rPr>
-        <w:t>Randomization affect</w:t>
-      </w:r>
-      <w:r>
-        <w:rPr>
-          <w:lang w:val="en-US"/>
-        </w:rPr>
-        <w:t>s</w:t>
-      </w:r>
-      <w:r>
-        <w:rPr>
-          <w:lang w:val="en-US"/>
-        </w:rPr>
-        <w:t xml:space="preserve"> only experimental trials</w:t>
-      </w:r>
-      <w:r>
-        <w:rPr>
-          <w:lang w:val="en-US"/>
-        </w:rPr>
-        <w:t>, not training trials</w:t>
-      </w:r>
-      <w:r>
-        <w:rPr>
-          <w:lang w:val="en-US"/>
-        </w:rPr>
-        <w:t>.</w:t>
+        <w:t>out of 64</w:t>
+      </w:r>
+      <w:r>
+        <w:rPr>
+          <w:lang w:val="en-US"/>
+        </w:rPr>
+        <w:t xml:space="preserve"> (eight </w:t>
+      </w:r>
+      <w:r>
+        <w:rPr>
+          <w:lang w:val="en-US"/>
+        </w:rPr>
+        <w:t xml:space="preserve">unique </w:t>
+      </w:r>
+      <w:r>
+        <w:rPr>
+          <w:lang w:val="en-US"/>
+        </w:rPr>
+        <w:t xml:space="preserve">variants per </w:t>
+      </w:r>
+      <w:r>
+        <w:rPr>
+          <w:lang w:val="en-US"/>
+        </w:rPr>
+        <w:t xml:space="preserve">one graph * </w:t>
+      </w:r>
+      <w:r>
+        <w:rPr>
+          <w:lang w:val="en-US"/>
+        </w:rPr>
+        <w:t xml:space="preserve">eight unique variants per </w:t>
+      </w:r>
+      <w:r>
+        <w:rPr>
+          <w:lang w:val="en-US"/>
+        </w:rPr>
+        <w:t>second graph</w:t>
+      </w:r>
+      <w:r>
+        <w:rPr>
+          <w:lang w:val="en-US"/>
+        </w:rPr>
+        <w:t>)</w:t>
+      </w:r>
+      <w:r>
+        <w:rPr>
+          <w:lang w:val="en-US"/>
+        </w:rPr>
+        <w:t xml:space="preserve"> possible variants </w:t>
+      </w:r>
+      <w:r>
+        <w:rPr>
+          <w:lang w:val="en-US"/>
+        </w:rPr>
+        <w:t>of the</w:t>
+      </w:r>
+      <w:r>
+        <w:rPr>
+          <w:lang w:val="en-US"/>
+        </w:rPr>
+        <w:t xml:space="preserve"> generic</w:t>
+      </w:r>
+      <w:r>
+        <w:rPr>
+          <w:lang w:val="en-US"/>
+        </w:rPr>
+        <w:t xml:space="preserve"> tr</w:t>
+      </w:r>
+      <w:r>
+        <w:rPr>
+          <w:lang w:val="en-US"/>
+        </w:rPr>
+        <w:t>ial</w:t>
+      </w:r>
+      <w:r>
+        <w:rPr>
+          <w:lang w:val="en-US"/>
+        </w:rPr>
+        <w:t xml:space="preserve"> </w:t>
+      </w:r>
+      <w:r>
+        <w:rPr>
+          <w:lang w:val="en-US"/>
+        </w:rPr>
+        <w:t>predefined</w:t>
+      </w:r>
+      <w:r>
+        <w:rPr>
+          <w:lang w:val="en-US"/>
+        </w:rPr>
+        <w:t xml:space="preserve"> for each configuration of </w:t>
+      </w:r>
+      <w:r>
+        <w:rPr>
+          <w:lang w:val="en-US"/>
+        </w:rPr>
+        <w:t>the three factor’s levels.</w:t>
       </w:r>
     </w:p>
     <w:p>
       <w:pPr>
         <w:pStyle w:val="Nagwek2"/>
-        <w:spacing w:line="276" w:lineRule="auto"/>
-      </w:pPr>
-      <w:r>
-        <w:t>D</w:t>
+      </w:pPr>
+      <w:r>
+        <w:t>Global options</w:t>
+      </w:r>
+    </w:p>
+    <w:p>
+      <w:pPr>
+        <w:rPr>
+          <w:lang w:val="en-US"/>
+        </w:rPr>
+      </w:pPr>
+      <w:r>
+        <w:rPr>
+          <w:lang w:val="en-US"/>
+        </w:rPr>
+        <w:t>These options refer to both Tests and Randomized experiments:</w:t>
+      </w:r>
+    </w:p>
+    <w:p>
+      <w:pPr>
+        <w:rPr>
+          <w:lang w:val="en-US"/>
+        </w:rPr>
+      </w:pPr>
+    </w:p>
+    <w:p>
+      <w:pPr>
+        <w:spacing w:line="276" w:lineRule="auto"/>
+        <w:rPr>
+          <w:lang w:val="en-US"/>
+        </w:rPr>
+      </w:pPr>
+    </w:p>
+    <w:p>
+      <w:pPr>
+        <w:spacing w:line="276" w:lineRule="auto"/>
+        <w:rPr>
+          <w:lang w:val="en-US"/>
+        </w:rPr>
+      </w:pPr>
+    </w:p>
+    <w:p>
+      <w:pPr>
+        <w:spacing w:line="276" w:lineRule="auto"/>
+        <w:rPr>
+          <w:lang w:val="en-US"/>
+        </w:rPr>
+      </w:pPr>
+    </w:p>
+    <w:p>
+      <w:pPr>
+        <w:spacing w:line="276" w:lineRule="auto"/>
+        <w:rPr>
+          <w:lang w:val="en-US"/>
+        </w:rPr>
+      </w:pPr>
+    </w:p>
+    <w:p>
+      <w:pPr>
+        <w:spacing w:line="276" w:lineRule="auto"/>
+        <w:rPr>
+          <w:lang w:val="en-US"/>
+        </w:rPr>
+      </w:pPr>
+    </w:p>
+    <w:p>
+      <w:pPr>
+        <w:spacing w:line="276" w:lineRule="auto"/>
+        <w:rPr>
+          <w:lang w:val="en-US"/>
+        </w:rPr>
+      </w:pPr>
+    </w:p>
+    <w:p>
+      <w:pPr>
+        <w:pStyle w:val="Nagwek2"/>
+        <w:spacing w:line="276" w:lineRule="auto"/>
+      </w:pPr>
+      <w:r>
+        <w:t>Changing t</w:t>
+      </w:r>
+      <w:r>
+        <w:t>ask’s instructions and messages</w:t>
+      </w:r>
+    </w:p>
+    <w:p>
+      <w:pPr>
+        <w:spacing w:line="276" w:lineRule="auto"/>
+        <w:rPr>
+          <w:lang w:val="en-US"/>
+        </w:rPr>
+      </w:pPr>
+      <w:r>
+        <w:rPr>
+          <w:lang w:val="en-US"/>
+        </w:rPr>
+        <w:t xml:space="preserve">The task’s instruction consists of .png files, which can be </w:t>
+      </w:r>
+      <w:r>
+        <w:rPr>
+          <w:lang w:val="en-US"/>
+        </w:rPr>
+        <w:t xml:space="preserve">easily </w:t>
+      </w:r>
+      <w:r>
+        <w:rPr>
+          <w:lang w:val="en-US"/>
+        </w:rPr>
+        <w:t xml:space="preserve">modified and replaced using respective source .pptx files </w:t>
+      </w:r>
+      <w:r>
+        <w:rPr>
+          <w:highlight w:val="lightGray"/>
+          <w:lang w:val="en-US"/>
+        </w:rPr>
+        <w:t>(in the ‘images/EN’ folder).</w:t>
+      </w:r>
+      <w:r>
+        <w:rPr>
+          <w:lang w:val="en-US"/>
+        </w:rPr>
+        <w:t xml:space="preserve"> </w:t>
+      </w:r>
+    </w:p>
+    <w:p>
+      <w:pPr>
+        <w:spacing w:line="276" w:lineRule="auto"/>
+        <w:rPr>
+          <w:lang w:val="en-US"/>
+        </w:rPr>
+      </w:pPr>
+      <w:r>
+        <w:rPr>
+          <w:lang w:val="en-US"/>
+        </w:rPr>
+        <w:t>To remove instruction screens or add new ones, you may modify the #INSTRUCTIONS section in main.py file by removing or adding respective lines of code containing the show_</w:t>
+      </w:r>
+      <w:proofErr w:type="gramStart"/>
+      <w:r>
+        <w:rPr>
+          <w:lang w:val="en-US"/>
+        </w:rPr>
+        <w:t>image(</w:t>
+      </w:r>
+      <w:proofErr w:type="gramEnd"/>
+      <w:r>
+        <w:rPr>
+          <w:lang w:val="en-US"/>
+        </w:rPr>
+        <w:t>) function. In order to use a plain text instruction, provide a .txt file into ‘messages’ folder and load the file using show_</w:t>
+      </w:r>
+      <w:proofErr w:type="gramStart"/>
+      <w:r>
+        <w:rPr>
+          <w:lang w:val="en-US"/>
+        </w:rPr>
+        <w:t>info(</w:t>
+      </w:r>
+      <w:proofErr w:type="gramEnd"/>
+      <w:r>
+        <w:rPr>
+          <w:lang w:val="en-US"/>
+        </w:rPr>
+        <w:t>) function.</w:t>
+      </w:r>
+    </w:p>
+    <w:p>
+      <w:pPr>
+        <w:spacing w:line="276" w:lineRule="auto"/>
+        <w:rPr>
+          <w:lang w:val="en-US"/>
+        </w:rPr>
+      </w:pPr>
+      <w:r>
+        <w:rPr>
+          <w:highlight w:val="lightGray"/>
+          <w:lang w:val="en-US"/>
+        </w:rPr>
+        <w:t>Some messages displayed in the tasks are based on .txt files which can be modified in the /messages folder.</w:t>
+      </w:r>
+    </w:p>
+    <w:p>
+      <w:pPr>
+        <w:pStyle w:val="Nagwek2"/>
+        <w:spacing w:line="276" w:lineRule="auto"/>
+      </w:pPr>
+      <w:r>
+        <w:t>Advanced possibilities – d</w:t>
       </w:r>
       <w:r>
         <w:t>efining</w:t>
@@ -1993,13 +1807,19 @@
         <w:t xml:space="preserve"> </w:t>
       </w:r>
       <w:r>
+        <w:t xml:space="preserve">new </w:t>
+      </w:r>
+      <w:r>
         <w:t>trials</w:t>
       </w:r>
       <w:r>
+        <w:t xml:space="preserve"> (graphs)</w:t>
+      </w:r>
+      <w:r>
         <w:t xml:space="preserve"> </w:t>
       </w:r>
       <w:r>
-        <w:t>– trials’ parameters</w:t>
+        <w:t>and constructing custom tests</w:t>
       </w:r>
     </w:p>
     <w:p>
@@ -2025,7 +1845,21 @@
         <w:rPr>
           <w:lang w:val="en-US"/>
         </w:rPr>
-        <w:t xml:space="preserve"> sets can be modified </w:t>
+        <w:t xml:space="preserve"> sets can be </w:t>
+      </w:r>
+      <w:proofErr w:type="gramStart"/>
+      <w:r>
+        <w:rPr>
+          <w:lang w:val="en-US"/>
+        </w:rPr>
+        <w:t>modified</w:t>
+      </w:r>
+      <w:proofErr w:type="gramEnd"/>
+      <w:r>
+        <w:rPr>
+          <w:lang w:val="en-US"/>
+        </w:rPr>
+        <w:t xml:space="preserve"> </w:t>
       </w:r>
       <w:r>
         <w:rPr>
@@ -2056,6 +1890,18 @@
           <w:lang w:val="en-US"/>
         </w:rPr>
         <w:t xml:space="preserve"> by modifying or creating new trials.</w:t>
+      </w:r>
+      <w:r>
+        <w:rPr>
+          <w:lang w:val="en-US"/>
+        </w:rPr>
+        <w:t xml:space="preserve"> This can be achieved by modifying or creating new .csv files with lists</w:t>
+      </w:r>
+      <w:r>
+        <w:rPr>
+          <w:lang w:val="en-US"/>
+        </w:rPr>
+        <w:t xml:space="preserve"> of trials that can be than selected as new tests.</w:t>
       </w:r>
     </w:p>
     <w:p>
@@ -2088,6 +1934,7 @@
         <w:rPr>
           <w:lang w:val="en-US"/>
         </w:rPr>
+        <w:lastRenderedPageBreak/>
         <w:t>FEED – feedback displayed or not</w:t>
       </w:r>
     </w:p>
@@ -2267,7 +2114,6 @@
         <w:rPr>
           <w:lang w:val="en-US"/>
         </w:rPr>
-        <w:lastRenderedPageBreak/>
         <w:t>5</w:t>
       </w:r>
       <w:r>
@@ -2317,6 +2163,75 @@
           <w:lang w:val="en-US"/>
         </w:rPr>
         <w:t>8</w:t>
+      </w:r>
+    </w:p>
+    <w:p>
+      <w:pPr>
+        <w:spacing w:line="276" w:lineRule="auto"/>
+        <w:ind w:left="708"/>
+        <w:rPr>
+          <w:lang w:val="en-US"/>
+        </w:rPr>
+      </w:pPr>
+      <w:r>
+        <w:rPr>
+          <w:lang w:val="en-US"/>
+        </w:rPr>
+        <w:t>E</w:t>
+      </w:r>
+      <w:r>
+        <w:rPr>
+          <w:lang w:val="en-US"/>
+        </w:rPr>
+        <w:t xml:space="preserve">ach selection of vertices on the matrix is </w:t>
+      </w:r>
+      <w:r>
+        <w:rPr>
+          <w:lang w:val="en-US"/>
+        </w:rPr>
+        <w:t>possible</w:t>
+      </w:r>
+      <w:r>
+        <w:rPr>
+          <w:lang w:val="en-US"/>
+        </w:rPr>
+        <w:t xml:space="preserve"> </w:t>
+      </w:r>
+      <w:r>
+        <w:rPr>
+          <w:lang w:val="en-US"/>
+        </w:rPr>
+        <w:t>(</w:t>
+      </w:r>
+      <w:r>
+        <w:rPr>
+          <w:lang w:val="en-US"/>
+        </w:rPr>
+        <w:t>each possible</w:t>
+      </w:r>
+      <w:r>
+        <w:rPr>
+          <w:lang w:val="en-US"/>
+        </w:rPr>
+        <w:t xml:space="preserve"> “shape” of the graph</w:t>
+      </w:r>
+      <w:r>
+        <w:rPr>
+          <w:lang w:val="en-US"/>
+        </w:rPr>
+        <w:t xml:space="preserve"> is allowed</w:t>
+      </w:r>
+      <w:r>
+        <w:rPr>
+          <w:lang w:val="en-US"/>
+        </w:rPr>
+        <w:t xml:space="preserve">) </w:t>
+      </w:r>
+      <w:r>
+        <w:rPr>
+          <w:lang w:val="en-US"/>
+        </w:rPr>
+        <w:t>– and the graph can include from 2 to 9 vertices.</w:t>
       </w:r>
     </w:p>
     <w:p>
@@ -2373,7 +2288,15 @@
         <w:rPr>
           <w:lang w:val="en-US"/>
         </w:rPr>
-        <w:t xml:space="preserve"> (e.g. 8 can be linked only with 4,5 and 7)</w:t>
+        <w:t xml:space="preserve"> </w:t>
+      </w:r>
+      <w:r>
+        <w:rPr>
+          <w:b/>
+          <w:bCs/>
+          <w:lang w:val="en-US"/>
+        </w:rPr>
+        <w:t>(e.g. 8 can be linked only with 4,5 and 7)</w:t>
       </w:r>
     </w:p>
     <w:p>
@@ -2428,35 +2351,34 @@
     </w:p>
     <w:p>
       <w:pPr>
-        <w:pStyle w:val="Akapitzlist"/>
-        <w:numPr>
-          <w:ilvl w:val="0"/>
-          <w:numId w:val="1"/>
-        </w:numPr>
-        <w:spacing w:line="276" w:lineRule="auto"/>
-        <w:rPr>
-          <w:lang w:val="en-US"/>
-        </w:rPr>
-      </w:pPr>
-      <w:r>
-        <w:rPr>
-          <w:lang w:val="en-US"/>
-        </w:rPr>
-        <w:t xml:space="preserve">Block – assigns the trial to a block; trials may be grouped into a single block of trials or into several blocks – randomization of the order of trials works on the level of blocks </w:t>
-      </w:r>
-    </w:p>
-    <w:p>
-      <w:pPr>
-        <w:spacing w:line="276" w:lineRule="auto"/>
-        <w:rPr>
-          <w:lang w:val="en-US"/>
-        </w:rPr>
-      </w:pPr>
-      <w:r>
-        <w:rPr>
-          <w:lang w:val="en-US"/>
-        </w:rPr>
-        <w:t>The remaining columns are descriptive</w:t>
+        <w:spacing w:line="276" w:lineRule="auto"/>
+        <w:rPr>
+          <w:lang w:val="en-US"/>
+        </w:rPr>
+      </w:pPr>
+      <w:r>
+        <w:rPr>
+          <w:lang w:val="en-US"/>
+        </w:rPr>
+        <w:t>The remaining columns are</w:t>
+      </w:r>
+      <w:r>
+        <w:rPr>
+          <w:lang w:val="en-US"/>
+        </w:rPr>
+        <w:t xml:space="preserve"> </w:t>
+      </w:r>
+      <w:r>
+        <w:rPr>
+          <w:lang w:val="en-US"/>
+        </w:rPr>
+        <w:t>purely</w:t>
+      </w:r>
+      <w:r>
+        <w:rPr>
+          <w:lang w:val="en-US"/>
+        </w:rPr>
+        <w:t xml:space="preserve"> descriptive</w:t>
       </w:r>
       <w:r>
         <w:rPr>
@@ -2595,7 +2517,7 @@
         <w:rPr>
           <w:lang w:val="en-US"/>
         </w:rPr>
-        <w:t>InDI – the target vertices can not be identified directly by the unique degree of each target vertex; to identify the targets other vertices need to be first identified directly; more difficult type</w:t>
+        <w:t>InDI – the target vertices cannot be identified directly by the unique degree of each target vertex; to identify the targets other vertices need to be first identified directly; more difficult type</w:t>
       </w:r>
     </w:p>
     <w:p>
@@ -2672,6 +2594,22 @@
         </w:rPr>
         <w:t xml:space="preserve">Name – name of the trial </w:t>
       </w:r>
+    </w:p>
+    <w:p>
+      <w:pPr>
+        <w:spacing w:line="276" w:lineRule="auto"/>
+        <w:rPr>
+          <w:lang w:val="en-US"/>
+        </w:rPr>
+      </w:pPr>
+    </w:p>
+    <w:p>
+      <w:pPr>
+        <w:spacing w:line="276" w:lineRule="auto"/>
+        <w:rPr>
+          <w:lang w:val="en-US"/>
+        </w:rPr>
+      </w:pPr>
     </w:p>
     <w:p>
       <w:pPr>
@@ -3124,7 +3062,7 @@
   <w:abstractNum w:abstractNumId="4" w15:restartNumberingAfterBreak="0">
     <w:nsid w:val="27FF111B"/>
     <w:multiLevelType w:val="hybridMultilevel"/>
-    <w:tmpl w:val="FC8AFA7C"/>
+    <w:tmpl w:val="3BD6FDDA"/>
     <w:lvl w:ilvl="0" w:tplc="04150001">
       <w:start w:val="1"/>
       <w:numFmt w:val="bullet"/>
@@ -3137,7 +3075,7 @@
         <w:rFonts w:ascii="Symbol" w:hAnsi="Symbol" w:hint="default"/>
       </w:rPr>
     </w:lvl>
-    <w:lvl w:ilvl="1" w:tplc="04150003" w:tentative="1">
+    <w:lvl w:ilvl="1" w:tplc="04150003">
       <w:start w:val="1"/>
       <w:numFmt w:val="bullet"/>
       <w:lvlText w:val="o"/>
@@ -3574,6 +3512,119 @@
     </w:lvl>
   </w:abstractNum>
   <w:abstractNum w:abstractNumId="8" w15:restartNumberingAfterBreak="0">
+    <w:nsid w:val="5F686472"/>
+    <w:multiLevelType w:val="hybridMultilevel"/>
+    <w:tmpl w:val="48F447CC"/>
+    <w:lvl w:ilvl="0" w:tplc="04150001">
+      <w:start w:val="1"/>
+      <w:numFmt w:val="bullet"/>
+      <w:lvlText w:val=""/>
+      <w:lvlJc w:val="left"/>
+      <w:pPr>
+        <w:ind w:left="1428" w:hanging="360"/>
+      </w:pPr>
+      <w:rPr>
+        <w:rFonts w:ascii="Symbol" w:hAnsi="Symbol" w:hint="default"/>
+      </w:rPr>
+    </w:lvl>
+    <w:lvl w:ilvl="1" w:tplc="04150003" w:tentative="1">
+      <w:start w:val="1"/>
+      <w:numFmt w:val="bullet"/>
+      <w:lvlText w:val="o"/>
+      <w:lvlJc w:val="left"/>
+      <w:pPr>
+        <w:ind w:left="2148" w:hanging="360"/>
+      </w:pPr>
+      <w:rPr>
+        <w:rFonts w:ascii="Courier New" w:hAnsi="Courier New" w:cs="Courier New" w:hint="default"/>
+      </w:rPr>
+    </w:lvl>
+    <w:lvl w:ilvl="2" w:tplc="04150005" w:tentative="1">
+      <w:start w:val="1"/>
+      <w:numFmt w:val="bullet"/>
+      <w:lvlText w:val=""/>
+      <w:lvlJc w:val="left"/>
+      <w:pPr>
+        <w:ind w:left="2868" w:hanging="360"/>
+      </w:pPr>
+      <w:rPr>
+        <w:rFonts w:ascii="Wingdings" w:hAnsi="Wingdings" w:hint="default"/>
+      </w:rPr>
+    </w:lvl>
+    <w:lvl w:ilvl="3" w:tplc="04150001" w:tentative="1">
+      <w:start w:val="1"/>
+      <w:numFmt w:val="bullet"/>
+      <w:lvlText w:val=""/>
+      <w:lvlJc w:val="left"/>
+      <w:pPr>
+        <w:ind w:left="3588" w:hanging="360"/>
+      </w:pPr>
+      <w:rPr>
+        <w:rFonts w:ascii="Symbol" w:hAnsi="Symbol" w:hint="default"/>
+      </w:rPr>
+    </w:lvl>
+    <w:lvl w:ilvl="4" w:tplc="04150003" w:tentative="1">
+      <w:start w:val="1"/>
+      <w:numFmt w:val="bullet"/>
+      <w:lvlText w:val="o"/>
+      <w:lvlJc w:val="left"/>
+      <w:pPr>
+        <w:ind w:left="4308" w:hanging="360"/>
+      </w:pPr>
+      <w:rPr>
+        <w:rFonts w:ascii="Courier New" w:hAnsi="Courier New" w:cs="Courier New" w:hint="default"/>
+      </w:rPr>
+    </w:lvl>
+    <w:lvl w:ilvl="5" w:tplc="04150005" w:tentative="1">
+      <w:start w:val="1"/>
+      <w:numFmt w:val="bullet"/>
+      <w:lvlText w:val=""/>
+      <w:lvlJc w:val="left"/>
+      <w:pPr>
+        <w:ind w:left="5028" w:hanging="360"/>
+      </w:pPr>
+      <w:rPr>
+        <w:rFonts w:ascii="Wingdings" w:hAnsi="Wingdings" w:hint="default"/>
+      </w:rPr>
+    </w:lvl>
+    <w:lvl w:ilvl="6" w:tplc="04150001" w:tentative="1">
+      <w:start w:val="1"/>
+      <w:numFmt w:val="bullet"/>
+      <w:lvlText w:val=""/>
+      <w:lvlJc w:val="left"/>
+      <w:pPr>
+        <w:ind w:left="5748" w:hanging="360"/>
+      </w:pPr>
+      <w:rPr>
+        <w:rFonts w:ascii="Symbol" w:hAnsi="Symbol" w:hint="default"/>
+      </w:rPr>
+    </w:lvl>
+    <w:lvl w:ilvl="7" w:tplc="04150003" w:tentative="1">
+      <w:start w:val="1"/>
+      <w:numFmt w:val="bullet"/>
+      <w:lvlText w:val="o"/>
+      <w:lvlJc w:val="left"/>
+      <w:pPr>
+        <w:ind w:left="6468" w:hanging="360"/>
+      </w:pPr>
+      <w:rPr>
+        <w:rFonts w:ascii="Courier New" w:hAnsi="Courier New" w:cs="Courier New" w:hint="default"/>
+      </w:rPr>
+    </w:lvl>
+    <w:lvl w:ilvl="8" w:tplc="04150005" w:tentative="1">
+      <w:start w:val="1"/>
+      <w:numFmt w:val="bullet"/>
+      <w:lvlText w:val=""/>
+      <w:lvlJc w:val="left"/>
+      <w:pPr>
+        <w:ind w:left="7188" w:hanging="360"/>
+      </w:pPr>
+      <w:rPr>
+        <w:rFonts w:ascii="Wingdings" w:hAnsi="Wingdings" w:hint="default"/>
+      </w:rPr>
+    </w:lvl>
+  </w:abstractNum>
+  <w:abstractNum w:abstractNumId="9" w15:restartNumberingAfterBreak="0">
     <w:nsid w:val="6328306F"/>
     <w:multiLevelType w:val="hybridMultilevel"/>
     <w:tmpl w:val="ABB0FA2C"/>
@@ -3702,7 +3753,7 @@
     <w:abstractNumId w:val="4"/>
   </w:num>
   <w:num w:numId="6">
-    <w:abstractNumId w:val="8"/>
+    <w:abstractNumId w:val="9"/>
   </w:num>
   <w:num w:numId="7">
     <w:abstractNumId w:val="0"/>
@@ -3712,6 +3763,9 @@
   </w:num>
   <w:num w:numId="9">
     <w:abstractNumId w:val="3"/>
+  </w:num>
+  <w:num w:numId="10">
+    <w:abstractNumId w:val="8"/>
   </w:num>
 </w:numbering>
 </file>
@@ -4115,6 +4169,27 @@
     <w:name w:val="Normal"/>
     <w:qFormat/>
   </w:style>
+  <w:style w:type="paragraph" w:styleId="Nagwek1">
+    <w:name w:val="heading 1"/>
+    <w:basedOn w:val="Normalny"/>
+    <w:next w:val="Normalny"/>
+    <w:link w:val="Nagwek1Znak"/>
+    <w:uiPriority w:val="9"/>
+    <w:qFormat/>
+    <w:rsid w:val="000F5A30"/>
+    <w:pPr>
+      <w:keepNext/>
+      <w:keepLines/>
+      <w:spacing w:before="240" w:after="0"/>
+      <w:outlineLvl w:val="0"/>
+    </w:pPr>
+    <w:rPr>
+      <w:rFonts w:asciiTheme="majorHAnsi" w:eastAsiaTheme="majorEastAsia" w:hAnsiTheme="majorHAnsi" w:cstheme="majorBidi"/>
+      <w:color w:val="2F5496" w:themeColor="accent1" w:themeShade="BF"/>
+      <w:sz w:val="32"/>
+      <w:szCs w:val="32"/>
+    </w:rPr>
+  </w:style>
   <w:style w:type="paragraph" w:styleId="Nagwek2">
     <w:name w:val="heading 2"/>
     <w:basedOn w:val="Normalny"/>
@@ -4189,6 +4264,19 @@
       <w:ind w:left="720"/>
       <w:contextualSpacing/>
     </w:pPr>
+  </w:style>
+  <w:style w:type="character" w:customStyle="1" w:styleId="Nagwek1Znak">
+    <w:name w:val="Nagłówek 1 Znak"/>
+    <w:basedOn w:val="Domylnaczcionkaakapitu"/>
+    <w:link w:val="Nagwek1"/>
+    <w:uiPriority w:val="9"/>
+    <w:rsid w:val="000F5A30"/>
+    <w:rPr>
+      <w:rFonts w:asciiTheme="majorHAnsi" w:eastAsiaTheme="majorEastAsia" w:hAnsiTheme="majorHAnsi" w:cstheme="majorBidi"/>
+      <w:color w:val="2F5496" w:themeColor="accent1" w:themeShade="BF"/>
+      <w:sz w:val="32"/>
+      <w:szCs w:val="32"/>
+    </w:rPr>
   </w:style>
 </w:styles>
 </file>

</xml_diff>